<commit_message>
Se actualizo el diseño detallado del Login
</commit_message>
<xml_diff>
--- a/07_Diseños UML/CHENDOSOFT Diseño login UML Diseño.docx
+++ b/07_Diseños UML/CHENDOSOFT Diseño login UML Diseño.docx
@@ -1770,9 +1770,12 @@
         <w:gridCol w:w="8974"/>
       </w:tblGrid>
       <w:tr>
+        <w:trPr>
+          <w:trHeight w:val="3962"/>
+        </w:trPr>
         <w:tc>
           <w:tcPr>
-            <w:tcW w:w="9829" w:type="dxa"/>
+            <w:tcW w:w="8914" w:type="dxa"/>
             <w:shd w:val="clear" w:color="auto" w:fill="auto"/>
           </w:tcPr>
           <w:p>
@@ -1789,10 +1792,10 @@
                 <w:lang w:val="es-MX" w:eastAsia="es-MX" w:bidi="ar-SA"/>
               </w:rPr>
               <w:drawing>
-                <wp:inline distT="0" distB="0" distL="0" distR="0" wp14:anchorId="2A817488" wp14:editId="4C82BF62">
-                  <wp:extent cx="2295525" cy="1685925"/>
-                  <wp:effectExtent l="0" t="0" r="9525" b="9525"/>
-                  <wp:docPr id="2" name="Imagen 2"/>
+                <wp:inline distT="0" distB="0" distL="0" distR="0" wp14:anchorId="1BD448EE" wp14:editId="2A8AC5BB">
+                  <wp:extent cx="5564505" cy="2419350"/>
+                  <wp:effectExtent l="0" t="0" r="0" b="0"/>
+                  <wp:docPr id="3" name="Imagen 3"/>
                   <wp:cNvGraphicFramePr>
                     <a:graphicFrameLocks xmlns:a="http://schemas.openxmlformats.org/drawingml/2006/main" noChangeAspect="1"/>
                   </wp:cNvGraphicFramePr>
@@ -1800,7 +1803,7 @@
                     <a:graphicData uri="http://schemas.openxmlformats.org/drawingml/2006/picture">
                       <pic:pic xmlns:pic="http://schemas.openxmlformats.org/drawingml/2006/picture">
                         <pic:nvPicPr>
-                          <pic:cNvPr id="0" name="Picture 10"/>
+                          <pic:cNvPr id="0" name="Picture 1"/>
                           <pic:cNvPicPr>
                             <a:picLocks noChangeAspect="1" noChangeArrowheads="1"/>
                           </pic:cNvPicPr>
@@ -1821,7 +1824,7 @@
                         <pic:spPr bwMode="auto">
                           <a:xfrm>
                             <a:off x="0" y="0"/>
-                            <a:ext cx="2295525" cy="1685925"/>
+                            <a:ext cx="5570814" cy="2422093"/>
                           </a:xfrm>
                           <a:prstGeom prst="rect">
                             <a:avLst/>
@@ -2023,7 +2026,7 @@
           </w:tcPr>
           <w:p>
             <w:r>
-              <w:t>Ninguna</w:t>
+              <w:t>El tipo de usuario con el que se accederá será de tipo Administrador, Estudiante, Docente y Jefe de Departamento</w:t>
             </w:r>
           </w:p>
         </w:tc>
@@ -2127,7 +2130,7 @@
         <w:tblLook w:val="04A0" w:firstRow="1" w:lastRow="0" w:firstColumn="1" w:lastColumn="0" w:noHBand="0" w:noVBand="1"/>
       </w:tblPr>
       <w:tblGrid>
-        <w:gridCol w:w="9906"/>
+        <w:gridCol w:w="9684"/>
       </w:tblGrid>
       <w:tr>
         <w:tc>
@@ -2147,10 +2150,10 @@
                 <w:lang w:val="es-MX" w:eastAsia="es-MX" w:bidi="ar-SA"/>
               </w:rPr>
               <w:drawing>
-                <wp:inline distT="0" distB="0" distL="0" distR="0" wp14:anchorId="128B4852" wp14:editId="408B9800">
-                  <wp:extent cx="6152515" cy="1952625"/>
-                  <wp:effectExtent l="0" t="0" r="635" b="9525"/>
-                  <wp:docPr id="15" name="Imagen 15"/>
+                <wp:inline distT="0" distB="0" distL="0" distR="0" wp14:anchorId="11AFA951" wp14:editId="2477290D">
+                  <wp:extent cx="5953125" cy="2667000"/>
+                  <wp:effectExtent l="0" t="0" r="9525" b="0"/>
+                  <wp:docPr id="4" name="Imagen 4"/>
                   <wp:cNvGraphicFramePr>
                     <a:graphicFrameLocks xmlns:a="http://schemas.openxmlformats.org/drawingml/2006/main" noChangeAspect="1"/>
                   </wp:cNvGraphicFramePr>
@@ -2158,23 +2161,36 @@
                     <a:graphicData uri="http://schemas.openxmlformats.org/drawingml/2006/picture">
                       <pic:pic xmlns:pic="http://schemas.openxmlformats.org/drawingml/2006/picture">
                         <pic:nvPicPr>
-                          <pic:cNvPr id="1" name=""/>
-                          <pic:cNvPicPr/>
+                          <pic:cNvPr id="0" name="Picture 2"/>
+                          <pic:cNvPicPr>
+                            <a:picLocks noChangeAspect="1" noChangeArrowheads="1"/>
+                          </pic:cNvPicPr>
                         </pic:nvPicPr>
                         <pic:blipFill>
-                          <a:blip r:embed="rId12"/>
+                          <a:blip r:embed="rId12">
+                            <a:extLst>
+                              <a:ext uri="{28A0092B-C50C-407E-A947-70E740481C1C}">
+                                <a14:useLocalDpi xmlns:a14="http://schemas.microsoft.com/office/drawing/2010/main" val="0"/>
+                              </a:ext>
+                            </a:extLst>
+                          </a:blip>
+                          <a:srcRect/>
                           <a:stretch>
                             <a:fillRect/>
                           </a:stretch>
                         </pic:blipFill>
-                        <pic:spPr>
+                        <pic:spPr bwMode="auto">
                           <a:xfrm>
                             <a:off x="0" y="0"/>
-                            <a:ext cx="6152515" cy="1952625"/>
+                            <a:ext cx="5953125" cy="2667000"/>
                           </a:xfrm>
                           <a:prstGeom prst="rect">
                             <a:avLst/>
                           </a:prstGeom>
+                          <a:noFill/>
+                          <a:ln>
+                            <a:noFill/>
+                          </a:ln>
                         </pic:spPr>
                       </pic:pic>
                     </a:graphicData>
@@ -2368,7 +2384,7 @@
                           </pic:cNvPicPr>
                         </pic:nvPicPr>
                         <pic:blipFill>
-                          <a:blip r:embed="rId10">
+                          <a:blip r:embed="rId13">
                             <a:extLst>
                               <a:ext uri="{28A0092B-C50C-407E-A947-70E740481C1C}">
                                 <a14:useLocalDpi xmlns:a14="http://schemas.microsoft.com/office/drawing/2010/main" val="0"/>
@@ -2508,9 +2524,7 @@
         <w:lastRenderedPageBreak/>
         <w:t>Modelo de procesos</w:t>
       </w:r>
-      <w:bookmarkStart w:id="13" w:name="_GoBack"/>
       <w:bookmarkEnd w:id="12"/>
-      <w:bookmarkEnd w:id="13"/>
     </w:p>
     <w:p>
       <w:pPr>
@@ -2523,11 +2537,11 @@
           <w:tab w:val="left" w:pos="726"/>
         </w:tabs>
       </w:pPr>
-      <w:bookmarkStart w:id="14" w:name="_Toc495303765"/>
+      <w:bookmarkStart w:id="13" w:name="_Toc495303765"/>
       <w:r>
         <w:t>Diagrama de procesos</w:t>
       </w:r>
-      <w:bookmarkEnd w:id="14"/>
+      <w:bookmarkEnd w:id="13"/>
     </w:p>
     <w:p>
       <w:pPr>
@@ -2549,7 +2563,7 @@
         <w:tblLook w:val="04A0" w:firstRow="1" w:lastRow="0" w:firstColumn="1" w:lastColumn="0" w:noHBand="0" w:noVBand="1"/>
       </w:tblPr>
       <w:tblGrid>
-        <w:gridCol w:w="10148"/>
+        <w:gridCol w:w="10086"/>
       </w:tblGrid>
       <w:tr>
         <w:trPr>
@@ -2567,10 +2581,10 @@
                 <w:lang w:val="es-MX" w:eastAsia="es-MX" w:bidi="ar-SA"/>
               </w:rPr>
               <w:drawing>
-                <wp:inline distT="0" distB="0" distL="0" distR="0" wp14:anchorId="41124BCB" wp14:editId="0501A81C">
-                  <wp:extent cx="6306820" cy="2762250"/>
-                  <wp:effectExtent l="0" t="0" r="0" b="0"/>
-                  <wp:docPr id="37" name="Imagen 37"/>
+                <wp:inline distT="0" distB="0" distL="0" distR="0" wp14:anchorId="4212D251" wp14:editId="36CC0E09">
+                  <wp:extent cx="6257925" cy="2209800"/>
+                  <wp:effectExtent l="0" t="0" r="9525" b="0"/>
+                  <wp:docPr id="5" name="Imagen 5"/>
                   <wp:cNvGraphicFramePr>
                     <a:graphicFrameLocks xmlns:a="http://schemas.openxmlformats.org/drawingml/2006/main" noChangeAspect="1"/>
                   </wp:cNvGraphicFramePr>
@@ -2578,23 +2592,36 @@
                     <a:graphicData uri="http://schemas.openxmlformats.org/drawingml/2006/picture">
                       <pic:pic xmlns:pic="http://schemas.openxmlformats.org/drawingml/2006/picture">
                         <pic:nvPicPr>
-                          <pic:cNvPr id="1" name=""/>
-                          <pic:cNvPicPr/>
+                          <pic:cNvPr id="0" name="Picture 3"/>
+                          <pic:cNvPicPr>
+                            <a:picLocks noChangeAspect="1" noChangeArrowheads="1"/>
+                          </pic:cNvPicPr>
                         </pic:nvPicPr>
                         <pic:blipFill>
-                          <a:blip r:embed="rId13"/>
+                          <a:blip r:embed="rId14">
+                            <a:extLst>
+                              <a:ext uri="{28A0092B-C50C-407E-A947-70E740481C1C}">
+                                <a14:useLocalDpi xmlns:a14="http://schemas.microsoft.com/office/drawing/2010/main" val="0"/>
+                              </a:ext>
+                            </a:extLst>
+                          </a:blip>
+                          <a:srcRect/>
                           <a:stretch>
                             <a:fillRect/>
                           </a:stretch>
                         </pic:blipFill>
-                        <pic:spPr>
+                        <pic:spPr bwMode="auto">
                           <a:xfrm>
                             <a:off x="0" y="0"/>
-                            <a:ext cx="6309302" cy="2763337"/>
+                            <a:ext cx="6257925" cy="2209800"/>
                           </a:xfrm>
                           <a:prstGeom prst="rect">
                             <a:avLst/>
                           </a:prstGeom>
+                          <a:noFill/>
+                          <a:ln>
+                            <a:noFill/>
+                          </a:ln>
                         </pic:spPr>
                       </pic:pic>
                     </a:graphicData>
@@ -2614,6 +2641,1880 @@
           <w:tab w:val="left" w:pos="363"/>
         </w:tabs>
         <w:ind w:left="0" w:firstLine="0"/>
+      </w:pPr>
+    </w:p>
+    <w:p>
+      <w:pPr>
+        <w:pStyle w:val="Textoindependiente"/>
+      </w:pPr>
+    </w:p>
+    <w:p>
+      <w:pPr>
+        <w:pStyle w:val="Textoindependiente"/>
+      </w:pPr>
+    </w:p>
+    <w:p>
+      <w:pPr>
+        <w:pStyle w:val="Textoindependiente"/>
+      </w:pPr>
+    </w:p>
+    <w:p>
+      <w:pPr>
+        <w:pStyle w:val="Textoindependiente"/>
+      </w:pPr>
+    </w:p>
+    <w:p>
+      <w:pPr>
+        <w:pStyle w:val="Textoindependiente"/>
+      </w:pPr>
+    </w:p>
+    <w:p>
+      <w:pPr>
+        <w:pStyle w:val="Textoindependiente"/>
+      </w:pPr>
+    </w:p>
+    <w:p>
+      <w:pPr>
+        <w:pStyle w:val="Textoindependiente"/>
+      </w:pPr>
+    </w:p>
+    <w:p>
+      <w:pPr>
+        <w:pStyle w:val="Textoindependiente"/>
+      </w:pPr>
+    </w:p>
+    <w:p>
+      <w:pPr>
+        <w:pStyle w:val="Textoindependiente"/>
+      </w:pPr>
+    </w:p>
+    <w:p>
+      <w:pPr>
+        <w:pStyle w:val="Textoindependiente"/>
+      </w:pPr>
+    </w:p>
+    <w:p>
+      <w:pPr>
+        <w:pStyle w:val="Textoindependiente"/>
+      </w:pPr>
+    </w:p>
+    <w:p>
+      <w:pPr>
+        <w:pStyle w:val="Textoindependiente"/>
+      </w:pPr>
+    </w:p>
+    <w:p>
+      <w:pPr>
+        <w:pStyle w:val="Textoindependiente"/>
+      </w:pPr>
+    </w:p>
+    <w:p>
+      <w:pPr>
+        <w:pStyle w:val="Textoindependiente"/>
+      </w:pPr>
+    </w:p>
+    <w:p>
+      <w:pPr>
+        <w:pStyle w:val="Textoindependiente"/>
+      </w:pPr>
+    </w:p>
+    <w:p>
+      <w:pPr>
+        <w:pStyle w:val="Textoindependiente"/>
+      </w:pPr>
+    </w:p>
+    <w:p>
+      <w:pPr>
+        <w:pStyle w:val="Textoindependiente"/>
+      </w:pPr>
+    </w:p>
+    <w:p>
+      <w:pPr>
+        <w:pStyle w:val="Textoindependiente"/>
+      </w:pPr>
+    </w:p>
+    <w:p>
+      <w:pPr>
+        <w:pStyle w:val="Textoindependiente"/>
+      </w:pPr>
+    </w:p>
+    <w:p>
+      <w:pPr>
+        <w:pStyle w:val="Ttulo2"/>
+        <w:numPr>
+          <w:ilvl w:val="1"/>
+          <w:numId w:val="36"/>
+        </w:numPr>
+      </w:pPr>
+      <w:bookmarkStart w:id="14" w:name="_Toc495303766"/>
+      <w:r>
+        <w:lastRenderedPageBreak/>
+        <w:t xml:space="preserve">Proceso 1: </w:t>
+      </w:r>
+      <w:bookmarkEnd w:id="14"/>
+      <w:r>
+        <w:t>Validación de usuario</w:t>
+      </w:r>
+    </w:p>
+    <w:tbl>
+      <w:tblPr>
+        <w:tblW w:w="10072" w:type="dxa"/>
+        <w:tblInd w:w="-289" w:type="dxa"/>
+        <w:tblBorders>
+          <w:top w:val="single" w:sz="4" w:space="0" w:color="auto"/>
+          <w:left w:val="single" w:sz="4" w:space="0" w:color="auto"/>
+          <w:bottom w:val="single" w:sz="4" w:space="0" w:color="auto"/>
+          <w:right w:val="single" w:sz="4" w:space="0" w:color="auto"/>
+          <w:insideH w:val="single" w:sz="4" w:space="0" w:color="auto"/>
+          <w:insideV w:val="single" w:sz="4" w:space="0" w:color="auto"/>
+        </w:tblBorders>
+        <w:tblLook w:val="04A0" w:firstRow="1" w:lastRow="0" w:firstColumn="1" w:lastColumn="0" w:noHBand="0" w:noVBand="1"/>
+      </w:tblPr>
+      <w:tblGrid>
+        <w:gridCol w:w="10072"/>
+      </w:tblGrid>
+      <w:tr>
+        <w:trPr>
+          <w:trHeight w:val="4418"/>
+        </w:trPr>
+        <w:tc>
+          <w:tcPr>
+            <w:tcW w:w="10072" w:type="dxa"/>
+            <w:shd w:val="clear" w:color="auto" w:fill="auto"/>
+          </w:tcPr>
+          <w:p>
+            <w:bookmarkStart w:id="15" w:name="_GoBack"/>
+            <w:bookmarkEnd w:id="15"/>
+            <w:r>
+              <w:rPr>
+                <w:noProof/>
+              </w:rPr>
+              <mc:AlternateContent>
+                <mc:Choice Requires="wps">
+                  <w:drawing>
+                    <wp:anchor distT="45720" distB="45720" distL="114300" distR="114300" simplePos="0" relativeHeight="251671552" behindDoc="0" locked="0" layoutInCell="1" allowOverlap="1" wp14:anchorId="7FA600D7" wp14:editId="7FF2034F">
+                      <wp:simplePos x="0" y="0"/>
+                      <wp:positionH relativeFrom="column">
+                        <wp:posOffset>1736090</wp:posOffset>
+                      </wp:positionH>
+                      <wp:positionV relativeFrom="paragraph">
+                        <wp:posOffset>2216150</wp:posOffset>
+                      </wp:positionV>
+                      <wp:extent cx="638175" cy="1404620"/>
+                      <wp:effectExtent l="0" t="0" r="9525" b="0"/>
+                      <wp:wrapSquare wrapText="bothSides"/>
+                      <wp:docPr id="217" name="Cuadro de texto 2"/>
+                      <wp:cNvGraphicFramePr>
+                        <a:graphicFrameLocks xmlns:a="http://schemas.openxmlformats.org/drawingml/2006/main"/>
+                      </wp:cNvGraphicFramePr>
+                      <a:graphic xmlns:a="http://schemas.openxmlformats.org/drawingml/2006/main">
+                        <a:graphicData uri="http://schemas.microsoft.com/office/word/2010/wordprocessingShape">
+                          <wps:wsp>
+                            <wps:cNvSpPr txBox="1">
+                              <a:spLocks noChangeArrowheads="1"/>
+                            </wps:cNvSpPr>
+                            <wps:spPr bwMode="auto">
+                              <a:xfrm>
+                                <a:off x="0" y="0"/>
+                                <a:ext cx="638175" cy="1404620"/>
+                              </a:xfrm>
+                              <a:prstGeom prst="rect">
+                                <a:avLst/>
+                              </a:prstGeom>
+                              <a:solidFill>
+                                <a:srgbClr val="FFFFFF"/>
+                              </a:solidFill>
+                              <a:ln w="9525">
+                                <a:noFill/>
+                                <a:miter lim="800000"/>
+                                <a:headEnd/>
+                                <a:tailEnd/>
+                              </a:ln>
+                            </wps:spPr>
+                            <wps:txbx>
+                              <w:txbxContent>
+                                <w:p>
+                                  <w:r>
+                                    <w:t>Valido</w:t>
+                                  </w:r>
+                                </w:p>
+                              </w:txbxContent>
+                            </wps:txbx>
+                            <wps:bodyPr rot="0" vert="horz" wrap="square" lIns="91440" tIns="45720" rIns="91440" bIns="45720" anchor="t" anchorCtr="0">
+                              <a:spAutoFit/>
+                            </wps:bodyPr>
+                          </wps:wsp>
+                        </a:graphicData>
+                      </a:graphic>
+                      <wp14:sizeRelH relativeFrom="margin">
+                        <wp14:pctWidth>0</wp14:pctWidth>
+                      </wp14:sizeRelH>
+                      <wp14:sizeRelV relativeFrom="margin">
+                        <wp14:pctHeight>20000</wp14:pctHeight>
+                      </wp14:sizeRelV>
+                    </wp:anchor>
+                  </w:drawing>
+                </mc:Choice>
+                <mc:Fallback>
+                  <w:pict>
+                    <v:shapetype w14:anchorId="7FA600D7" id="_x0000_t202" coordsize="21600,21600" o:spt="202" path="m,l,21600r21600,l21600,xe">
+                      <v:stroke joinstyle="miter"/>
+                      <v:path gradientshapeok="t" o:connecttype="rect"/>
+                    </v:shapetype>
+                    <v:shape id="Cuadro de texto 2" o:spid="_x0000_s1026" type="#_x0000_t202" style="position:absolute;margin-left:136.7pt;margin-top:174.5pt;width:50.25pt;height:110.6pt;z-index:251671552;visibility:visible;mso-wrap-style:square;mso-width-percent:0;mso-height-percent:200;mso-wrap-distance-left:9pt;mso-wrap-distance-top:3.6pt;mso-wrap-distance-right:9pt;mso-wrap-distance-bottom:3.6pt;mso-position-horizontal:absolute;mso-position-horizontal-relative:text;mso-position-vertical:absolute;mso-position-vertical-relative:text;mso-width-percent:0;mso-height-percent:200;mso-width-relative:margin;mso-height-relative:margin;v-text-anchor:top" o:gfxdata="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" stroked="f">
+                      <v:textbox style="mso-fit-shape-to-text:t">
+                        <w:txbxContent>
+                          <w:p>
+                            <w:r>
+                              <w:t>Valido</w:t>
+                            </w:r>
+                          </w:p>
+                        </w:txbxContent>
+                      </v:textbox>
+                      <w10:wrap type="square"/>
+                    </v:shape>
+                  </w:pict>
+                </mc:Fallback>
+              </mc:AlternateContent>
+            </w:r>
+            <w:r>
+              <w:rPr>
+                <w:noProof/>
+                <w:lang w:val="es-MX" w:eastAsia="es-MX" w:bidi="ar-SA"/>
+              </w:rPr>
+              <mc:AlternateContent>
+                <mc:Choice Requires="wps">
+                  <w:drawing>
+                    <wp:anchor distT="0" distB="0" distL="114300" distR="114300" simplePos="0" relativeHeight="251686912" behindDoc="0" locked="0" layoutInCell="1" allowOverlap="1" wp14:anchorId="65DC1C2E" wp14:editId="38BBAF0D">
+                      <wp:simplePos x="0" y="0"/>
+                      <wp:positionH relativeFrom="column">
+                        <wp:posOffset>205740</wp:posOffset>
+                      </wp:positionH>
+                      <wp:positionV relativeFrom="paragraph">
+                        <wp:posOffset>2207895</wp:posOffset>
+                      </wp:positionV>
+                      <wp:extent cx="533400" cy="285750"/>
+                      <wp:effectExtent l="0" t="0" r="0" b="0"/>
+                      <wp:wrapNone/>
+                      <wp:docPr id="22" name="Cuadro de texto 22"/>
+                      <wp:cNvGraphicFramePr/>
+                      <a:graphic xmlns:a="http://schemas.openxmlformats.org/drawingml/2006/main">
+                        <a:graphicData uri="http://schemas.microsoft.com/office/word/2010/wordprocessingShape">
+                          <wps:wsp>
+                            <wps:cNvSpPr txBox="1"/>
+                            <wps:spPr>
+                              <a:xfrm>
+                                <a:off x="0" y="0"/>
+                                <a:ext cx="533400" cy="285750"/>
+                              </a:xfrm>
+                              <a:prstGeom prst="rect">
+                                <a:avLst/>
+                              </a:prstGeom>
+                              <a:solidFill>
+                                <a:schemeClr val="lt1"/>
+                              </a:solidFill>
+                              <a:ln w="6350">
+                                <a:noFill/>
+                              </a:ln>
+                              <a:effectLst/>
+                            </wps:spPr>
+                            <wps:style>
+                              <a:lnRef idx="0">
+                                <a:schemeClr val="accent1"/>
+                              </a:lnRef>
+                              <a:fillRef idx="0">
+                                <a:schemeClr val="accent1"/>
+                              </a:fillRef>
+                              <a:effectRef idx="0">
+                                <a:schemeClr val="accent1"/>
+                              </a:effectRef>
+                              <a:fontRef idx="minor">
+                                <a:schemeClr val="dk1"/>
+                              </a:fontRef>
+                            </wps:style>
+                            <wps:txbx>
+                              <w:txbxContent>
+                                <w:p>
+                                  <w:pPr>
+                                    <w:rPr>
+                                      <w:lang w:val="es-MX"/>
+                                    </w:rPr>
+                                  </w:pPr>
+                                  <w:r>
+                                    <w:rPr>
+                                      <w:lang w:val="es-MX"/>
+                                    </w:rPr>
+                                    <w:t>Error</w:t>
+                                  </w:r>
+                                </w:p>
+                              </w:txbxContent>
+                            </wps:txbx>
+                            <wps:bodyPr rot="0" spcFirstLastPara="0" vertOverflow="overflow" horzOverflow="overflow" vert="horz" wrap="square" lIns="91440" tIns="45720" rIns="91440" bIns="45720" numCol="1" spcCol="0" rtlCol="0" fromWordArt="0" anchor="t" anchorCtr="0" forceAA="0" compatLnSpc="1">
+                              <a:prstTxWarp prst="textNoShape">
+                                <a:avLst/>
+                              </a:prstTxWarp>
+                              <a:noAutofit/>
+                            </wps:bodyPr>
+                          </wps:wsp>
+                        </a:graphicData>
+                      </a:graphic>
+                      <wp14:sizeRelH relativeFrom="margin">
+                        <wp14:pctWidth>0</wp14:pctWidth>
+                      </wp14:sizeRelH>
+                      <wp14:sizeRelV relativeFrom="margin">
+                        <wp14:pctHeight>0</wp14:pctHeight>
+                      </wp14:sizeRelV>
+                    </wp:anchor>
+                  </w:drawing>
+                </mc:Choice>
+                <mc:Fallback>
+                  <w:pict>
+                    <v:shape w14:anchorId="65DC1C2E" id="Cuadro de texto 22" o:spid="_x0000_s1027" type="#_x0000_t202" style="position:absolute;margin-left:16.2pt;margin-top:173.85pt;width:42pt;height:22.5pt;z-index:251686912;visibility:visible;mso-wrap-style:square;mso-width-percent:0;mso-height-percent:0;mso-wrap-distance-left:9pt;mso-wrap-distance-top:0;mso-wrap-distance-right:9pt;mso-wrap-distance-bottom:0;mso-position-horizontal:absolute;mso-position-horizontal-relative:text;mso-position-vertical:absolute;mso-position-vertical-relative:text;mso-width-percent:0;mso-height-percent:0;mso-width-relative:margin;mso-height-relative:margin;v-text-anchor:top" o:gfxdata="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" fillcolor="white [3201]" stroked="f" strokeweight=".5pt">
+                      <v:textbox>
+                        <w:txbxContent>
+                          <w:p>
+                            <w:pPr>
+                              <w:rPr>
+                                <w:lang w:val="es-MX"/>
+                              </w:rPr>
+                            </w:pPr>
+                            <w:r>
+                              <w:rPr>
+                                <w:lang w:val="es-MX"/>
+                              </w:rPr>
+                              <w:t>Error</w:t>
+                            </w:r>
+                          </w:p>
+                        </w:txbxContent>
+                      </v:textbox>
+                    </v:shape>
+                  </w:pict>
+                </mc:Fallback>
+              </mc:AlternateContent>
+            </w:r>
+            <w:r>
+              <w:rPr>
+                <w:noProof/>
+                <w:lang w:val="es-MX" w:eastAsia="es-MX" w:bidi="ar-SA"/>
+              </w:rPr>
+              <mc:AlternateContent>
+                <mc:Choice Requires="wps">
+                  <w:drawing>
+                    <wp:anchor distT="0" distB="0" distL="114300" distR="114300" simplePos="0" relativeHeight="251684864" behindDoc="0" locked="0" layoutInCell="1" allowOverlap="1" wp14:anchorId="0349264F" wp14:editId="2238F505">
+                      <wp:simplePos x="0" y="0"/>
+                      <wp:positionH relativeFrom="column">
+                        <wp:posOffset>2840990</wp:posOffset>
+                      </wp:positionH>
+                      <wp:positionV relativeFrom="paragraph">
+                        <wp:posOffset>501015</wp:posOffset>
+                      </wp:positionV>
+                      <wp:extent cx="0" cy="257175"/>
+                      <wp:effectExtent l="76200" t="0" r="57150" b="47625"/>
+                      <wp:wrapNone/>
+                      <wp:docPr id="35" name="Conector recto de flecha 35"/>
+                      <wp:cNvGraphicFramePr/>
+                      <a:graphic xmlns:a="http://schemas.openxmlformats.org/drawingml/2006/main">
+                        <a:graphicData uri="http://schemas.microsoft.com/office/word/2010/wordprocessingShape">
+                          <wps:wsp>
+                            <wps:cNvCnPr/>
+                            <wps:spPr>
+                              <a:xfrm>
+                                <a:off x="0" y="0"/>
+                                <a:ext cx="0" cy="257175"/>
+                              </a:xfrm>
+                              <a:prstGeom prst="straightConnector1">
+                                <a:avLst/>
+                              </a:prstGeom>
+                              <a:ln>
+                                <a:tailEnd type="triangle"/>
+                              </a:ln>
+                            </wps:spPr>
+                            <wps:style>
+                              <a:lnRef idx="1">
+                                <a:schemeClr val="accent1"/>
+                              </a:lnRef>
+                              <a:fillRef idx="0">
+                                <a:schemeClr val="accent1"/>
+                              </a:fillRef>
+                              <a:effectRef idx="0">
+                                <a:schemeClr val="accent1"/>
+                              </a:effectRef>
+                              <a:fontRef idx="minor">
+                                <a:schemeClr val="tx1"/>
+                              </a:fontRef>
+                            </wps:style>
+                            <wps:bodyPr/>
+                          </wps:wsp>
+                        </a:graphicData>
+                      </a:graphic>
+                    </wp:anchor>
+                  </w:drawing>
+                </mc:Choice>
+                <mc:Fallback>
+                  <w:pict>
+                    <v:shapetype w14:anchorId="0FF0B0A5" id="_x0000_t32" coordsize="21600,21600" o:spt="32" o:oned="t" path="m,l21600,21600e" filled="f">
+                      <v:path arrowok="t" fillok="f" o:connecttype="none"/>
+                      <o:lock v:ext="edit" shapetype="t"/>
+                    </v:shapetype>
+                    <v:shape id="Conector recto de flecha 35" o:spid="_x0000_s1026" type="#_x0000_t32" style="position:absolute;margin-left:223.7pt;margin-top:39.45pt;width:0;height:20.25pt;z-index:251684864;visibility:visible;mso-wrap-style:square;mso-wrap-distance-left:9pt;mso-wrap-distance-top:0;mso-wrap-distance-right:9pt;mso-wrap-distance-bottom:0;mso-position-horizontal:absolute;mso-position-horizontal-relative:text;mso-position-vertical:absolute;mso-position-vertical-relative:text" o:gfxdata="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" strokecolor="#4472c4 [3204]" strokeweight=".5pt">
+                      <v:stroke endarrow="block" joinstyle="miter"/>
+                    </v:shape>
+                  </w:pict>
+                </mc:Fallback>
+              </mc:AlternateContent>
+            </w:r>
+            <w:r>
+              <w:rPr>
+                <w:noProof/>
+                <w:lang w:val="es-MX" w:eastAsia="es-MX" w:bidi="ar-SA"/>
+              </w:rPr>
+              <mc:AlternateContent>
+                <mc:Choice Requires="wps">
+                  <w:drawing>
+                    <wp:anchor distT="0" distB="0" distL="114300" distR="114300" simplePos="0" relativeHeight="251683840" behindDoc="0" locked="0" layoutInCell="1" allowOverlap="1" wp14:anchorId="7F221FB2" wp14:editId="6B1216C7">
+                      <wp:simplePos x="0" y="0"/>
+                      <wp:positionH relativeFrom="column">
+                        <wp:posOffset>202564</wp:posOffset>
+                      </wp:positionH>
+                      <wp:positionV relativeFrom="paragraph">
+                        <wp:posOffset>501015</wp:posOffset>
+                      </wp:positionV>
+                      <wp:extent cx="2638425" cy="0"/>
+                      <wp:effectExtent l="0" t="0" r="28575" b="19050"/>
+                      <wp:wrapNone/>
+                      <wp:docPr id="34" name="Conector recto 34"/>
+                      <wp:cNvGraphicFramePr/>
+                      <a:graphic xmlns:a="http://schemas.openxmlformats.org/drawingml/2006/main">
+                        <a:graphicData uri="http://schemas.microsoft.com/office/word/2010/wordprocessingShape">
+                          <wps:wsp>
+                            <wps:cNvCnPr/>
+                            <wps:spPr>
+                              <a:xfrm>
+                                <a:off x="0" y="0"/>
+                                <a:ext cx="2638425" cy="0"/>
+                              </a:xfrm>
+                              <a:prstGeom prst="line">
+                                <a:avLst/>
+                              </a:prstGeom>
+                            </wps:spPr>
+                            <wps:style>
+                              <a:lnRef idx="1">
+                                <a:schemeClr val="accent1"/>
+                              </a:lnRef>
+                              <a:fillRef idx="0">
+                                <a:schemeClr val="accent1"/>
+                              </a:fillRef>
+                              <a:effectRef idx="0">
+                                <a:schemeClr val="accent1"/>
+                              </a:effectRef>
+                              <a:fontRef idx="minor">
+                                <a:schemeClr val="tx1"/>
+                              </a:fontRef>
+                            </wps:style>
+                            <wps:bodyPr/>
+                          </wps:wsp>
+                        </a:graphicData>
+                      </a:graphic>
+                    </wp:anchor>
+                  </w:drawing>
+                </mc:Choice>
+                <mc:Fallback>
+                  <w:pict>
+                    <v:line w14:anchorId="6CDBE7F4" id="Conector recto 34" o:spid="_x0000_s1026" style="position:absolute;z-index:251683840;visibility:visible;mso-wrap-style:square;mso-wrap-distance-left:9pt;mso-wrap-distance-top:0;mso-wrap-distance-right:9pt;mso-wrap-distance-bottom:0;mso-position-horizontal:absolute;mso-position-horizontal-relative:text;mso-position-vertical:absolute;mso-position-vertical-relative:text" from="15.95pt,39.45pt" to="223.7pt,39.45pt" o:gfxdata="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" strokecolor="#4472c4 [3204]" strokeweight=".5pt">
+                      <v:stroke joinstyle="miter"/>
+                    </v:line>
+                  </w:pict>
+                </mc:Fallback>
+              </mc:AlternateContent>
+            </w:r>
+            <w:r>
+              <w:rPr>
+                <w:noProof/>
+                <w:lang w:val="es-MX" w:eastAsia="es-MX" w:bidi="ar-SA"/>
+              </w:rPr>
+              <mc:AlternateContent>
+                <mc:Choice Requires="wps">
+                  <w:drawing>
+                    <wp:anchor distT="0" distB="0" distL="114300" distR="114300" simplePos="0" relativeHeight="251682816" behindDoc="0" locked="0" layoutInCell="1" allowOverlap="1" wp14:anchorId="1621D5C0" wp14:editId="45E32B47">
+                      <wp:simplePos x="0" y="0"/>
+                      <wp:positionH relativeFrom="column">
+                        <wp:posOffset>202565</wp:posOffset>
+                      </wp:positionH>
+                      <wp:positionV relativeFrom="paragraph">
+                        <wp:posOffset>501015</wp:posOffset>
+                      </wp:positionV>
+                      <wp:extent cx="0" cy="1695450"/>
+                      <wp:effectExtent l="0" t="0" r="19050" b="19050"/>
+                      <wp:wrapNone/>
+                      <wp:docPr id="33" name="Conector recto 33"/>
+                      <wp:cNvGraphicFramePr/>
+                      <a:graphic xmlns:a="http://schemas.openxmlformats.org/drawingml/2006/main">
+                        <a:graphicData uri="http://schemas.microsoft.com/office/word/2010/wordprocessingShape">
+                          <wps:wsp>
+                            <wps:cNvCnPr/>
+                            <wps:spPr>
+                              <a:xfrm flipV="1">
+                                <a:off x="0" y="0"/>
+                                <a:ext cx="0" cy="1695450"/>
+                              </a:xfrm>
+                              <a:prstGeom prst="line">
+                                <a:avLst/>
+                              </a:prstGeom>
+                            </wps:spPr>
+                            <wps:style>
+                              <a:lnRef idx="1">
+                                <a:schemeClr val="accent1"/>
+                              </a:lnRef>
+                              <a:fillRef idx="0">
+                                <a:schemeClr val="accent1"/>
+                              </a:fillRef>
+                              <a:effectRef idx="0">
+                                <a:schemeClr val="accent1"/>
+                              </a:effectRef>
+                              <a:fontRef idx="minor">
+                                <a:schemeClr val="tx1"/>
+                              </a:fontRef>
+                            </wps:style>
+                            <wps:bodyPr/>
+                          </wps:wsp>
+                        </a:graphicData>
+                      </a:graphic>
+                    </wp:anchor>
+                  </w:drawing>
+                </mc:Choice>
+                <mc:Fallback>
+                  <w:pict>
+                    <v:line w14:anchorId="11C43D98" id="Conector recto 33" o:spid="_x0000_s1026" style="position:absolute;flip:y;z-index:251682816;visibility:visible;mso-wrap-style:square;mso-wrap-distance-left:9pt;mso-wrap-distance-top:0;mso-wrap-distance-right:9pt;mso-wrap-distance-bottom:0;mso-position-horizontal:absolute;mso-position-horizontal-relative:text;mso-position-vertical:absolute;mso-position-vertical-relative:text" from="15.95pt,39.45pt" to="15.95pt,172.95pt" o:gfxdata="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" strokecolor="#4472c4 [3204]" strokeweight=".5pt">
+                      <v:stroke joinstyle="miter"/>
+                    </v:line>
+                  </w:pict>
+                </mc:Fallback>
+              </mc:AlternateContent>
+            </w:r>
+            <w:r>
+              <w:rPr>
+                <w:noProof/>
+                <w:lang w:val="es-MX" w:eastAsia="es-MX" w:bidi="ar-SA"/>
+              </w:rPr>
+              <mc:AlternateContent>
+                <mc:Choice Requires="wps">
+                  <w:drawing>
+                    <wp:anchor distT="0" distB="0" distL="114300" distR="114300" simplePos="0" relativeHeight="251681792" behindDoc="0" locked="0" layoutInCell="1" allowOverlap="1" wp14:anchorId="451470EE" wp14:editId="614755B6">
+                      <wp:simplePos x="0" y="0"/>
+                      <wp:positionH relativeFrom="column">
+                        <wp:posOffset>202565</wp:posOffset>
+                      </wp:positionH>
+                      <wp:positionV relativeFrom="paragraph">
+                        <wp:posOffset>2196465</wp:posOffset>
+                      </wp:positionV>
+                      <wp:extent cx="695325" cy="0"/>
+                      <wp:effectExtent l="0" t="0" r="9525" b="19050"/>
+                      <wp:wrapNone/>
+                      <wp:docPr id="32" name="Conector recto 32"/>
+                      <wp:cNvGraphicFramePr/>
+                      <a:graphic xmlns:a="http://schemas.openxmlformats.org/drawingml/2006/main">
+                        <a:graphicData uri="http://schemas.microsoft.com/office/word/2010/wordprocessingShape">
+                          <wps:wsp>
+                            <wps:cNvCnPr/>
+                            <wps:spPr>
+                              <a:xfrm flipH="1">
+                                <a:off x="0" y="0"/>
+                                <a:ext cx="695325" cy="0"/>
+                              </a:xfrm>
+                              <a:prstGeom prst="line">
+                                <a:avLst/>
+                              </a:prstGeom>
+                            </wps:spPr>
+                            <wps:style>
+                              <a:lnRef idx="1">
+                                <a:schemeClr val="accent1"/>
+                              </a:lnRef>
+                              <a:fillRef idx="0">
+                                <a:schemeClr val="accent1"/>
+                              </a:fillRef>
+                              <a:effectRef idx="0">
+                                <a:schemeClr val="accent1"/>
+                              </a:effectRef>
+                              <a:fontRef idx="minor">
+                                <a:schemeClr val="tx1"/>
+                              </a:fontRef>
+                            </wps:style>
+                            <wps:bodyPr/>
+                          </wps:wsp>
+                        </a:graphicData>
+                      </a:graphic>
+                    </wp:anchor>
+                  </w:drawing>
+                </mc:Choice>
+                <mc:Fallback>
+                  <w:pict>
+                    <v:line w14:anchorId="0E2134EA" id="Conector recto 32" o:spid="_x0000_s1026" style="position:absolute;flip:x;z-index:251681792;visibility:visible;mso-wrap-style:square;mso-wrap-distance-left:9pt;mso-wrap-distance-top:0;mso-wrap-distance-right:9pt;mso-wrap-distance-bottom:0;mso-position-horizontal:absolute;mso-position-horizontal-relative:text;mso-position-vertical:absolute;mso-position-vertical-relative:text" from="15.95pt,172.95pt" to="70.7pt,172.95pt" o:gfxdata="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" strokecolor="#4472c4 [3204]" strokeweight=".5pt">
+                      <v:stroke joinstyle="miter"/>
+                    </v:line>
+                  </w:pict>
+                </mc:Fallback>
+              </mc:AlternateContent>
+            </w:r>
+            <w:r>
+              <w:rPr>
+                <w:noProof/>
+                <w:lang w:val="es-MX" w:eastAsia="es-MX" w:bidi="ar-SA"/>
+              </w:rPr>
+              <mc:AlternateContent>
+                <mc:Choice Requires="wps">
+                  <w:drawing>
+                    <wp:anchor distT="0" distB="0" distL="114300" distR="114300" simplePos="0" relativeHeight="251680768" behindDoc="0" locked="0" layoutInCell="1" allowOverlap="1" wp14:anchorId="0575437C" wp14:editId="41D26D17">
+                      <wp:simplePos x="0" y="0"/>
+                      <wp:positionH relativeFrom="column">
+                        <wp:posOffset>2012315</wp:posOffset>
+                      </wp:positionH>
+                      <wp:positionV relativeFrom="paragraph">
+                        <wp:posOffset>1167765</wp:posOffset>
+                      </wp:positionV>
+                      <wp:extent cx="571500" cy="0"/>
+                      <wp:effectExtent l="38100" t="76200" r="0" b="95250"/>
+                      <wp:wrapNone/>
+                      <wp:docPr id="31" name="Conector recto de flecha 31"/>
+                      <wp:cNvGraphicFramePr/>
+                      <a:graphic xmlns:a="http://schemas.openxmlformats.org/drawingml/2006/main">
+                        <a:graphicData uri="http://schemas.microsoft.com/office/word/2010/wordprocessingShape">
+                          <wps:wsp>
+                            <wps:cNvCnPr/>
+                            <wps:spPr>
+                              <a:xfrm flipH="1">
+                                <a:off x="0" y="0"/>
+                                <a:ext cx="571500" cy="0"/>
+                              </a:xfrm>
+                              <a:prstGeom prst="straightConnector1">
+                                <a:avLst/>
+                              </a:prstGeom>
+                              <a:ln>
+                                <a:tailEnd type="triangle"/>
+                              </a:ln>
+                            </wps:spPr>
+                            <wps:style>
+                              <a:lnRef idx="1">
+                                <a:schemeClr val="accent1"/>
+                              </a:lnRef>
+                              <a:fillRef idx="0">
+                                <a:schemeClr val="accent1"/>
+                              </a:fillRef>
+                              <a:effectRef idx="0">
+                                <a:schemeClr val="accent1"/>
+                              </a:effectRef>
+                              <a:fontRef idx="minor">
+                                <a:schemeClr val="tx1"/>
+                              </a:fontRef>
+                            </wps:style>
+                            <wps:bodyPr/>
+                          </wps:wsp>
+                        </a:graphicData>
+                      </a:graphic>
+                    </wp:anchor>
+                  </w:drawing>
+                </mc:Choice>
+                <mc:Fallback>
+                  <w:pict>
+                    <v:shape w14:anchorId="461CA7D9" id="Conector recto de flecha 31" o:spid="_x0000_s1026" type="#_x0000_t32" style="position:absolute;margin-left:158.45pt;margin-top:91.95pt;width:45pt;height:0;flip:x;z-index:251680768;visibility:visible;mso-wrap-style:square;mso-wrap-distance-left:9pt;mso-wrap-distance-top:0;mso-wrap-distance-right:9pt;mso-wrap-distance-bottom:0;mso-position-horizontal:absolute;mso-position-horizontal-relative:text;mso-position-vertical:absolute;mso-position-vertical-relative:text" o:gfxdata="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" strokecolor="#4472c4 [3204]" strokeweight=".5pt">
+                      <v:stroke endarrow="block" joinstyle="miter"/>
+                    </v:shape>
+                  </w:pict>
+                </mc:Fallback>
+              </mc:AlternateContent>
+            </w:r>
+            <w:r>
+              <w:rPr>
+                <w:noProof/>
+                <w:lang w:val="es-MX" w:eastAsia="es-MX" w:bidi="ar-SA"/>
+              </w:rPr>
+              <mc:AlternateContent>
+                <mc:Choice Requires="wps">
+                  <w:drawing>
+                    <wp:anchor distT="0" distB="0" distL="114300" distR="114300" simplePos="0" relativeHeight="251679744" behindDoc="0" locked="0" layoutInCell="1" allowOverlap="1" wp14:anchorId="060F1CD9" wp14:editId="71921351">
+                      <wp:simplePos x="0" y="0"/>
+                      <wp:positionH relativeFrom="column">
+                        <wp:posOffset>3326765</wp:posOffset>
+                      </wp:positionH>
+                      <wp:positionV relativeFrom="paragraph">
+                        <wp:posOffset>339090</wp:posOffset>
+                      </wp:positionV>
+                      <wp:extent cx="0" cy="438150"/>
+                      <wp:effectExtent l="76200" t="0" r="57150" b="57150"/>
+                      <wp:wrapNone/>
+                      <wp:docPr id="30" name="Conector recto de flecha 30"/>
+                      <wp:cNvGraphicFramePr/>
+                      <a:graphic xmlns:a="http://schemas.openxmlformats.org/drawingml/2006/main">
+                        <a:graphicData uri="http://schemas.microsoft.com/office/word/2010/wordprocessingShape">
+                          <wps:wsp>
+                            <wps:cNvCnPr/>
+                            <wps:spPr>
+                              <a:xfrm>
+                                <a:off x="0" y="0"/>
+                                <a:ext cx="0" cy="438150"/>
+                              </a:xfrm>
+                              <a:prstGeom prst="straightConnector1">
+                                <a:avLst/>
+                              </a:prstGeom>
+                              <a:ln>
+                                <a:tailEnd type="triangle"/>
+                              </a:ln>
+                            </wps:spPr>
+                            <wps:style>
+                              <a:lnRef idx="1">
+                                <a:schemeClr val="accent1"/>
+                              </a:lnRef>
+                              <a:fillRef idx="0">
+                                <a:schemeClr val="accent1"/>
+                              </a:fillRef>
+                              <a:effectRef idx="0">
+                                <a:schemeClr val="accent1"/>
+                              </a:effectRef>
+                              <a:fontRef idx="minor">
+                                <a:schemeClr val="tx1"/>
+                              </a:fontRef>
+                            </wps:style>
+                            <wps:bodyPr/>
+                          </wps:wsp>
+                        </a:graphicData>
+                      </a:graphic>
+                    </wp:anchor>
+                  </w:drawing>
+                </mc:Choice>
+                <mc:Fallback>
+                  <w:pict>
+                    <v:shape w14:anchorId="59F66C3F" id="Conector recto de flecha 30" o:spid="_x0000_s1026" type="#_x0000_t32" style="position:absolute;margin-left:261.95pt;margin-top:26.7pt;width:0;height:34.5pt;z-index:251679744;visibility:visible;mso-wrap-style:square;mso-wrap-distance-left:9pt;mso-wrap-distance-top:0;mso-wrap-distance-right:9pt;mso-wrap-distance-bottom:0;mso-position-horizontal:absolute;mso-position-horizontal-relative:text;mso-position-vertical:absolute;mso-position-vertical-relative:text" o:gfxdata="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" strokecolor="#4472c4 [3204]" strokeweight=".5pt">
+                      <v:stroke endarrow="block" joinstyle="miter"/>
+                    </v:shape>
+                  </w:pict>
+                </mc:Fallback>
+              </mc:AlternateContent>
+            </w:r>
+            <w:r>
+              <w:rPr>
+                <w:noProof/>
+                <w:lang w:val="es-MX" w:eastAsia="es-MX" w:bidi="ar-SA"/>
+              </w:rPr>
+              <mc:AlternateContent>
+                <mc:Choice Requires="wps">
+                  <w:drawing>
+                    <wp:anchor distT="0" distB="0" distL="114300" distR="114300" simplePos="0" relativeHeight="251678720" behindDoc="0" locked="0" layoutInCell="1" allowOverlap="1" wp14:anchorId="426F0F83" wp14:editId="78532C76">
+                      <wp:simplePos x="0" y="0"/>
+                      <wp:positionH relativeFrom="column">
+                        <wp:posOffset>2583815</wp:posOffset>
+                      </wp:positionH>
+                      <wp:positionV relativeFrom="paragraph">
+                        <wp:posOffset>758190</wp:posOffset>
+                      </wp:positionV>
+                      <wp:extent cx="1457325" cy="752475"/>
+                      <wp:effectExtent l="0" t="0" r="28575" b="28575"/>
+                      <wp:wrapNone/>
+                      <wp:docPr id="29" name="Rectángulo redondeado 29"/>
+                      <wp:cNvGraphicFramePr/>
+                      <a:graphic xmlns:a="http://schemas.openxmlformats.org/drawingml/2006/main">
+                        <a:graphicData uri="http://schemas.microsoft.com/office/word/2010/wordprocessingShape">
+                          <wps:wsp>
+                            <wps:cNvSpPr/>
+                            <wps:spPr>
+                              <a:xfrm>
+                                <a:off x="0" y="0"/>
+                                <a:ext cx="1457325" cy="752475"/>
+                              </a:xfrm>
+                              <a:prstGeom prst="roundRect">
+                                <a:avLst/>
+                              </a:prstGeom>
+                            </wps:spPr>
+                            <wps:style>
+                              <a:lnRef idx="1">
+                                <a:schemeClr val="accent1"/>
+                              </a:lnRef>
+                              <a:fillRef idx="2">
+                                <a:schemeClr val="accent1"/>
+                              </a:fillRef>
+                              <a:effectRef idx="1">
+                                <a:schemeClr val="accent1"/>
+                              </a:effectRef>
+                              <a:fontRef idx="minor">
+                                <a:schemeClr val="dk1"/>
+                              </a:fontRef>
+                            </wps:style>
+                            <wps:txbx>
+                              <w:txbxContent>
+                                <w:p>
+                                  <w:pPr>
+                                    <w:jc w:val="center"/>
+                                    <w:rPr>
+                                      <w:lang w:val="es-MX"/>
+                                    </w:rPr>
+                                  </w:pPr>
+                                  <w:r>
+                                    <w:rPr>
+                                      <w:lang w:val="es-MX"/>
+                                    </w:rPr>
+                                    <w:t>&lt;&lt;UserAction&gt;&gt;</w:t>
+                                  </w:r>
+                                </w:p>
+                                <w:p>
+                                  <w:pPr>
+                                    <w:jc w:val="center"/>
+                                    <w:rPr>
+                                      <w:lang w:val="es-MX"/>
+                                    </w:rPr>
+                                  </w:pPr>
+                                  <w:r>
+                                    <w:rPr>
+                                      <w:lang w:val="es-MX"/>
+                                    </w:rPr>
+                                    <w:t>Ingresa datos para acceder</w:t>
+                                  </w:r>
+                                </w:p>
+                              </w:txbxContent>
+                            </wps:txbx>
+                            <wps:bodyPr rot="0" spcFirstLastPara="0" vertOverflow="overflow" horzOverflow="overflow" vert="horz" wrap="square" lIns="91440" tIns="45720" rIns="91440" bIns="45720" numCol="1" spcCol="0" rtlCol="0" fromWordArt="0" anchor="ctr" anchorCtr="0" forceAA="0" compatLnSpc="1">
+                              <a:prstTxWarp prst="textNoShape">
+                                <a:avLst/>
+                              </a:prstTxWarp>
+                              <a:noAutofit/>
+                            </wps:bodyPr>
+                          </wps:wsp>
+                        </a:graphicData>
+                      </a:graphic>
+                      <wp14:sizeRelH relativeFrom="margin">
+                        <wp14:pctWidth>0</wp14:pctWidth>
+                      </wp14:sizeRelH>
+                      <wp14:sizeRelV relativeFrom="margin">
+                        <wp14:pctHeight>0</wp14:pctHeight>
+                      </wp14:sizeRelV>
+                    </wp:anchor>
+                  </w:drawing>
+                </mc:Choice>
+                <mc:Fallback>
+                  <w:pict>
+                    <v:roundrect w14:anchorId="426F0F83" id="Rectángulo redondeado 29" o:spid="_x0000_s1028" style="position:absolute;margin-left:203.45pt;margin-top:59.7pt;width:114.75pt;height:59.25pt;z-index:251678720;visibility:visible;mso-wrap-style:square;mso-width-percent:0;mso-height-percent:0;mso-wrap-distance-left:9pt;mso-wrap-distance-top:0;mso-wrap-distance-right:9pt;mso-wrap-distance-bottom:0;mso-position-horizontal:absolute;mso-position-horizontal-relative:text;mso-position-vertical:absolute;mso-position-vertical-relative:text;mso-width-percent:0;mso-height-percent:0;mso-width-relative:margin;mso-height-relative:margin;v-text-anchor:middle" arcsize="10923f" o:gfxdata="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" fillcolor="#82a0d7 [2164]" strokecolor="#4472c4 [3204]" strokeweight=".5pt">
+                      <v:fill color2="#678ccf [2612]" rotate="t" colors="0 #a8b7df;.5 #9aabd9;1 #879ed7" focus="100%" type="gradient">
+                        <o:fill v:ext="view" type="gradientUnscaled"/>
+                      </v:fill>
+                      <v:stroke joinstyle="miter"/>
+                      <v:textbox>
+                        <w:txbxContent>
+                          <w:p>
+                            <w:pPr>
+                              <w:jc w:val="center"/>
+                              <w:rPr>
+                                <w:lang w:val="es-MX"/>
+                              </w:rPr>
+                            </w:pPr>
+                            <w:r>
+                              <w:rPr>
+                                <w:lang w:val="es-MX"/>
+                              </w:rPr>
+                              <w:t>&lt;&lt;UserAction&gt;&gt;</w:t>
+                            </w:r>
+                          </w:p>
+                          <w:p>
+                            <w:pPr>
+                              <w:jc w:val="center"/>
+                              <w:rPr>
+                                <w:lang w:val="es-MX"/>
+                              </w:rPr>
+                            </w:pPr>
+                            <w:r>
+                              <w:rPr>
+                                <w:lang w:val="es-MX"/>
+                              </w:rPr>
+                              <w:t>Ingresa datos para acceder</w:t>
+                            </w:r>
+                          </w:p>
+                        </w:txbxContent>
+                      </v:textbox>
+                    </v:roundrect>
+                  </w:pict>
+                </mc:Fallback>
+              </mc:AlternateContent>
+            </w:r>
+            <w:r>
+              <w:rPr>
+                <w:noProof/>
+                <w:lang w:val="es-MX" w:eastAsia="es-MX" w:bidi="ar-SA"/>
+              </w:rPr>
+              <mc:AlternateContent>
+                <mc:Choice Requires="wps">
+                  <w:drawing>
+                    <wp:anchor distT="0" distB="0" distL="114300" distR="114300" simplePos="0" relativeHeight="251659264" behindDoc="0" locked="0" layoutInCell="1" allowOverlap="1" wp14:anchorId="749EE1BC" wp14:editId="36E82A2C">
+                      <wp:simplePos x="0" y="0"/>
+                      <wp:positionH relativeFrom="column">
+                        <wp:posOffset>3145790</wp:posOffset>
+                      </wp:positionH>
+                      <wp:positionV relativeFrom="paragraph">
+                        <wp:posOffset>62865</wp:posOffset>
+                      </wp:positionV>
+                      <wp:extent cx="352425" cy="276225"/>
+                      <wp:effectExtent l="0" t="0" r="28575" b="28575"/>
+                      <wp:wrapNone/>
+                      <wp:docPr id="7" name="Elipse 7"/>
+                      <wp:cNvGraphicFramePr/>
+                      <a:graphic xmlns:a="http://schemas.openxmlformats.org/drawingml/2006/main">
+                        <a:graphicData uri="http://schemas.microsoft.com/office/word/2010/wordprocessingShape">
+                          <wps:wsp>
+                            <wps:cNvSpPr/>
+                            <wps:spPr>
+                              <a:xfrm>
+                                <a:off x="0" y="0"/>
+                                <a:ext cx="352425" cy="276225"/>
+                              </a:xfrm>
+                              <a:prstGeom prst="ellipse">
+                                <a:avLst/>
+                              </a:prstGeom>
+                            </wps:spPr>
+                            <wps:style>
+                              <a:lnRef idx="1">
+                                <a:schemeClr val="accent1"/>
+                              </a:lnRef>
+                              <a:fillRef idx="2">
+                                <a:schemeClr val="accent1"/>
+                              </a:fillRef>
+                              <a:effectRef idx="1">
+                                <a:schemeClr val="accent1"/>
+                              </a:effectRef>
+                              <a:fontRef idx="minor">
+                                <a:schemeClr val="dk1"/>
+                              </a:fontRef>
+                            </wps:style>
+                            <wps:bodyPr rot="0" spcFirstLastPara="0" vertOverflow="overflow" horzOverflow="overflow" vert="horz" wrap="square" lIns="91440" tIns="45720" rIns="91440" bIns="45720" numCol="1" spcCol="0" rtlCol="0" fromWordArt="0" anchor="ctr" anchorCtr="0" forceAA="0" compatLnSpc="1">
+                              <a:prstTxWarp prst="textNoShape">
+                                <a:avLst/>
+                              </a:prstTxWarp>
+                              <a:noAutofit/>
+                            </wps:bodyPr>
+                          </wps:wsp>
+                        </a:graphicData>
+                      </a:graphic>
+                    </wp:anchor>
+                  </w:drawing>
+                </mc:Choice>
+                <mc:Fallback>
+                  <w:pict>
+                    <v:oval w14:anchorId="2FB2F971" id="Elipse 7" o:spid="_x0000_s1026" style="position:absolute;margin-left:247.7pt;margin-top:4.95pt;width:27.75pt;height:21.75pt;z-index:251659264;visibility:visible;mso-wrap-style:square;mso-wrap-distance-left:9pt;mso-wrap-distance-top:0;mso-wrap-distance-right:9pt;mso-wrap-distance-bottom:0;mso-position-horizontal:absolute;mso-position-horizontal-relative:text;mso-position-vertical:absolute;mso-position-vertical-relative:text;v-text-anchor:middle" o:gfxdata="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" fillcolor="#82a0d7 [2164]" strokecolor="#4472c4 [3204]" strokeweight=".5pt">
+                      <v:fill color2="#678ccf [2612]" rotate="t" colors="0 #a8b7df;.5 #9aabd9;1 #879ed7" focus="100%" type="gradient">
+                        <o:fill v:ext="view" type="gradientUnscaled"/>
+                      </v:fill>
+                      <v:stroke joinstyle="miter"/>
+                    </v:oval>
+                  </w:pict>
+                </mc:Fallback>
+              </mc:AlternateContent>
+            </w:r>
+            <w:r>
+              <w:rPr>
+                <w:noProof/>
+                <w:lang w:val="es-MX" w:eastAsia="es-MX" w:bidi="ar-SA"/>
+              </w:rPr>
+              <mc:AlternateContent>
+                <mc:Choice Requires="wps">
+                  <w:drawing>
+                    <wp:anchor distT="0" distB="0" distL="114300" distR="114300" simplePos="0" relativeHeight="251677696" behindDoc="0" locked="0" layoutInCell="1" allowOverlap="1" wp14:anchorId="36E9BF35" wp14:editId="31F4D2D3">
+                      <wp:simplePos x="0" y="0"/>
+                      <wp:positionH relativeFrom="column">
+                        <wp:posOffset>4736465</wp:posOffset>
+                      </wp:positionH>
+                      <wp:positionV relativeFrom="paragraph">
+                        <wp:posOffset>120015</wp:posOffset>
+                      </wp:positionV>
+                      <wp:extent cx="1466850" cy="847725"/>
+                      <wp:effectExtent l="0" t="0" r="19050" b="28575"/>
+                      <wp:wrapNone/>
+                      <wp:docPr id="28" name="Rectángulo 28"/>
+                      <wp:cNvGraphicFramePr/>
+                      <a:graphic xmlns:a="http://schemas.openxmlformats.org/drawingml/2006/main">
+                        <a:graphicData uri="http://schemas.microsoft.com/office/word/2010/wordprocessingShape">
+                          <wps:wsp>
+                            <wps:cNvSpPr/>
+                            <wps:spPr>
+                              <a:xfrm>
+                                <a:off x="0" y="0"/>
+                                <a:ext cx="1466850" cy="847725"/>
+                              </a:xfrm>
+                              <a:prstGeom prst="rect">
+                                <a:avLst/>
+                              </a:prstGeom>
+                            </wps:spPr>
+                            <wps:style>
+                              <a:lnRef idx="1">
+                                <a:schemeClr val="accent5"/>
+                              </a:lnRef>
+                              <a:fillRef idx="2">
+                                <a:schemeClr val="accent5"/>
+                              </a:fillRef>
+                              <a:effectRef idx="1">
+                                <a:schemeClr val="accent5"/>
+                              </a:effectRef>
+                              <a:fontRef idx="minor">
+                                <a:schemeClr val="dk1"/>
+                              </a:fontRef>
+                            </wps:style>
+                            <wps:txbx>
+                              <w:txbxContent>
+                                <w:p>
+                                  <w:pPr>
+                                    <w:jc w:val="center"/>
+                                    <w:rPr>
+                                      <w:lang w:val="es-MX"/>
+                                    </w:rPr>
+                                  </w:pPr>
+                                  <w:r>
+                                    <w:rPr>
+                                      <w:lang w:val="es-MX"/>
+                                    </w:rPr>
+                                    <w:t>&lt;&lt;Information&gt;&gt;</w:t>
+                                  </w:r>
+                                </w:p>
+                                <w:p>
+                                  <w:pPr>
+                                    <w:jc w:val="center"/>
+                                    <w:rPr>
+                                      <w:lang w:val="es-MX"/>
+                                    </w:rPr>
+                                  </w:pPr>
+                                  <w:r>
+                                    <w:rPr>
+                                      <w:lang w:val="es-MX"/>
+                                    </w:rPr>
+                                    <w:t>-User: String</w:t>
+                                  </w:r>
+                                </w:p>
+                                <w:p>
+                                  <w:pPr>
+                                    <w:jc w:val="center"/>
+                                    <w:rPr>
+                                      <w:lang w:val="es-MX"/>
+                                    </w:rPr>
+                                  </w:pPr>
+                                  <w:r>
+                                    <w:rPr>
+                                      <w:lang w:val="es-MX"/>
+                                    </w:rPr>
+                                    <w:t>-Contraseña: String</w:t>
+                                  </w:r>
+                                </w:p>
+                                <w:p>
+                                  <w:pPr>
+                                    <w:jc w:val="center"/>
+                                    <w:rPr>
+                                      <w:lang w:val="es-MX"/>
+                                    </w:rPr>
+                                  </w:pPr>
+                                  <w:r>
+                                    <w:rPr>
+                                      <w:lang w:val="es-MX"/>
+                                    </w:rPr>
+                                    <w:t>-Tipo: int</w:t>
+                                  </w:r>
+                                </w:p>
+                              </w:txbxContent>
+                            </wps:txbx>
+                            <wps:bodyPr rot="0" spcFirstLastPara="0" vertOverflow="overflow" horzOverflow="overflow" vert="horz" wrap="square" lIns="91440" tIns="45720" rIns="91440" bIns="45720" numCol="1" spcCol="0" rtlCol="0" fromWordArt="0" anchor="ctr" anchorCtr="0" forceAA="0" compatLnSpc="1">
+                              <a:prstTxWarp prst="textNoShape">
+                                <a:avLst/>
+                              </a:prstTxWarp>
+                              <a:noAutofit/>
+                            </wps:bodyPr>
+                          </wps:wsp>
+                        </a:graphicData>
+                      </a:graphic>
+                      <wp14:sizeRelH relativeFrom="margin">
+                        <wp14:pctWidth>0</wp14:pctWidth>
+                      </wp14:sizeRelH>
+                      <wp14:sizeRelV relativeFrom="margin">
+                        <wp14:pctHeight>0</wp14:pctHeight>
+                      </wp14:sizeRelV>
+                    </wp:anchor>
+                  </w:drawing>
+                </mc:Choice>
+                <mc:Fallback>
+                  <w:pict>
+                    <v:rect w14:anchorId="36E9BF35" id="Rectángulo 28" o:spid="_x0000_s1029" style="position:absolute;margin-left:372.95pt;margin-top:9.45pt;width:115.5pt;height:66.75pt;z-index:251677696;visibility:visible;mso-wrap-style:square;mso-width-percent:0;mso-height-percent:0;mso-wrap-distance-left:9pt;mso-wrap-distance-top:0;mso-wrap-distance-right:9pt;mso-wrap-distance-bottom:0;mso-position-horizontal:absolute;mso-position-horizontal-relative:text;mso-position-vertical:absolute;mso-position-vertical-relative:text;mso-width-percent:0;mso-height-percent:0;mso-width-relative:margin;mso-height-relative:margin;v-text-anchor:middle" o:gfxdata="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" fillcolor="#91bce3 [2168]" strokecolor="#5b9bd5 [3208]" strokeweight=".5pt">
+                      <v:fill color2="#7aaddd [2616]" rotate="t" colors="0 #b1cbe9;.5 #a3c1e5;1 #92b9e4" focus="100%" type="gradient">
+                        <o:fill v:ext="view" type="gradientUnscaled"/>
+                      </v:fill>
+                      <v:textbox>
+                        <w:txbxContent>
+                          <w:p>
+                            <w:pPr>
+                              <w:jc w:val="center"/>
+                              <w:rPr>
+                                <w:lang w:val="es-MX"/>
+                              </w:rPr>
+                            </w:pPr>
+                            <w:r>
+                              <w:rPr>
+                                <w:lang w:val="es-MX"/>
+                              </w:rPr>
+                              <w:t>&lt;&lt;Information&gt;&gt;</w:t>
+                            </w:r>
+                          </w:p>
+                          <w:p>
+                            <w:pPr>
+                              <w:jc w:val="center"/>
+                              <w:rPr>
+                                <w:lang w:val="es-MX"/>
+                              </w:rPr>
+                            </w:pPr>
+                            <w:r>
+                              <w:rPr>
+                                <w:lang w:val="es-MX"/>
+                              </w:rPr>
+                              <w:t>-User: String</w:t>
+                            </w:r>
+                          </w:p>
+                          <w:p>
+                            <w:pPr>
+                              <w:jc w:val="center"/>
+                              <w:rPr>
+                                <w:lang w:val="es-MX"/>
+                              </w:rPr>
+                            </w:pPr>
+                            <w:r>
+                              <w:rPr>
+                                <w:lang w:val="es-MX"/>
+                              </w:rPr>
+                              <w:t>-Contraseña: String</w:t>
+                            </w:r>
+                          </w:p>
+                          <w:p>
+                            <w:pPr>
+                              <w:jc w:val="center"/>
+                              <w:rPr>
+                                <w:lang w:val="es-MX"/>
+                              </w:rPr>
+                            </w:pPr>
+                            <w:r>
+                              <w:rPr>
+                                <w:lang w:val="es-MX"/>
+                              </w:rPr>
+                              <w:t>-Tipo: int</w:t>
+                            </w:r>
+                          </w:p>
+                        </w:txbxContent>
+                      </v:textbox>
+                    </v:rect>
+                  </w:pict>
+                </mc:Fallback>
+              </mc:AlternateContent>
+            </w:r>
+            <w:r>
+              <w:rPr>
+                <w:noProof/>
+                <w:lang w:val="es-MX" w:eastAsia="es-MX" w:bidi="ar-SA"/>
+              </w:rPr>
+              <mc:AlternateContent>
+                <mc:Choice Requires="wps">
+                  <w:drawing>
+                    <wp:anchor distT="0" distB="0" distL="114300" distR="114300" simplePos="0" relativeHeight="251676672" behindDoc="0" locked="0" layoutInCell="1" allowOverlap="1" wp14:anchorId="53BA4F75" wp14:editId="3420F98C">
+                      <wp:simplePos x="0" y="0"/>
+                      <wp:positionH relativeFrom="column">
+                        <wp:posOffset>5365115</wp:posOffset>
+                      </wp:positionH>
+                      <wp:positionV relativeFrom="paragraph">
+                        <wp:posOffset>2101215</wp:posOffset>
+                      </wp:positionV>
+                      <wp:extent cx="180975" cy="190500"/>
+                      <wp:effectExtent l="0" t="0" r="28575" b="19050"/>
+                      <wp:wrapNone/>
+                      <wp:docPr id="27" name="Elipse 27"/>
+                      <wp:cNvGraphicFramePr/>
+                      <a:graphic xmlns:a="http://schemas.openxmlformats.org/drawingml/2006/main">
+                        <a:graphicData uri="http://schemas.microsoft.com/office/word/2010/wordprocessingShape">
+                          <wps:wsp>
+                            <wps:cNvSpPr/>
+                            <wps:spPr>
+                              <a:xfrm>
+                                <a:off x="0" y="0"/>
+                                <a:ext cx="180975" cy="190500"/>
+                              </a:xfrm>
+                              <a:prstGeom prst="ellipse">
+                                <a:avLst/>
+                              </a:prstGeom>
+                              <a:solidFill>
+                                <a:srgbClr val="92D050"/>
+                              </a:solidFill>
+                            </wps:spPr>
+                            <wps:style>
+                              <a:lnRef idx="2">
+                                <a:schemeClr val="accent1">
+                                  <a:shade val="50000"/>
+                                </a:schemeClr>
+                              </a:lnRef>
+                              <a:fillRef idx="1">
+                                <a:schemeClr val="accent1"/>
+                              </a:fillRef>
+                              <a:effectRef idx="0">
+                                <a:schemeClr val="accent1"/>
+                              </a:effectRef>
+                              <a:fontRef idx="minor">
+                                <a:schemeClr val="lt1"/>
+                              </a:fontRef>
+                            </wps:style>
+                            <wps:bodyPr rot="0" spcFirstLastPara="0" vertOverflow="overflow" horzOverflow="overflow" vert="horz" wrap="square" lIns="91440" tIns="45720" rIns="91440" bIns="45720" numCol="1" spcCol="0" rtlCol="0" fromWordArt="0" anchor="ctr" anchorCtr="0" forceAA="0" compatLnSpc="1">
+                              <a:prstTxWarp prst="textNoShape">
+                                <a:avLst/>
+                              </a:prstTxWarp>
+                              <a:noAutofit/>
+                            </wps:bodyPr>
+                          </wps:wsp>
+                        </a:graphicData>
+                      </a:graphic>
+                    </wp:anchor>
+                  </w:drawing>
+                </mc:Choice>
+                <mc:Fallback>
+                  <w:pict>
+                    <v:oval w14:anchorId="7DB0E2FB" id="Elipse 27" o:spid="_x0000_s1026" style="position:absolute;margin-left:422.45pt;margin-top:165.45pt;width:14.25pt;height:15pt;z-index:251676672;visibility:visible;mso-wrap-style:square;mso-wrap-distance-left:9pt;mso-wrap-distance-top:0;mso-wrap-distance-right:9pt;mso-wrap-distance-bottom:0;mso-position-horizontal:absolute;mso-position-horizontal-relative:text;mso-position-vertical:absolute;mso-position-vertical-relative:text;v-text-anchor:middle" o:gfxdata="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" fillcolor="#92d050" strokecolor="#1f3763 [1604]" strokeweight="1pt">
+                      <v:stroke joinstyle="miter"/>
+                    </v:oval>
+                  </w:pict>
+                </mc:Fallback>
+              </mc:AlternateContent>
+            </w:r>
+            <w:r>
+              <w:rPr>
+                <w:noProof/>
+                <w:lang w:val="es-MX" w:eastAsia="es-MX" w:bidi="ar-SA"/>
+              </w:rPr>
+              <mc:AlternateContent>
+                <mc:Choice Requires="wps">
+                  <w:drawing>
+                    <wp:anchor distT="0" distB="0" distL="114300" distR="114300" simplePos="0" relativeHeight="251674624" behindDoc="0" locked="0" layoutInCell="1" allowOverlap="1" wp14:anchorId="39B04218" wp14:editId="68C2EA72">
+                      <wp:simplePos x="0" y="0"/>
+                      <wp:positionH relativeFrom="column">
+                        <wp:posOffset>5269865</wp:posOffset>
+                      </wp:positionH>
+                      <wp:positionV relativeFrom="paragraph">
+                        <wp:posOffset>2025015</wp:posOffset>
+                      </wp:positionV>
+                      <wp:extent cx="361950" cy="352425"/>
+                      <wp:effectExtent l="0" t="0" r="19050" b="28575"/>
+                      <wp:wrapNone/>
+                      <wp:docPr id="23" name="Elipse 23"/>
+                      <wp:cNvGraphicFramePr/>
+                      <a:graphic xmlns:a="http://schemas.openxmlformats.org/drawingml/2006/main">
+                        <a:graphicData uri="http://schemas.microsoft.com/office/word/2010/wordprocessingShape">
+                          <wps:wsp>
+                            <wps:cNvSpPr/>
+                            <wps:spPr>
+                              <a:xfrm>
+                                <a:off x="0" y="0"/>
+                                <a:ext cx="361950" cy="352425"/>
+                              </a:xfrm>
+                              <a:prstGeom prst="ellipse">
+                                <a:avLst/>
+                              </a:prstGeom>
+                              <a:solidFill>
+                                <a:schemeClr val="bg1"/>
+                              </a:solidFill>
+                            </wps:spPr>
+                            <wps:style>
+                              <a:lnRef idx="2">
+                                <a:schemeClr val="accent1">
+                                  <a:shade val="50000"/>
+                                </a:schemeClr>
+                              </a:lnRef>
+                              <a:fillRef idx="1">
+                                <a:schemeClr val="accent1"/>
+                              </a:fillRef>
+                              <a:effectRef idx="0">
+                                <a:schemeClr val="accent1"/>
+                              </a:effectRef>
+                              <a:fontRef idx="minor">
+                                <a:schemeClr val="lt1"/>
+                              </a:fontRef>
+                            </wps:style>
+                            <wps:bodyPr rot="0" spcFirstLastPara="0" vertOverflow="overflow" horzOverflow="overflow" vert="horz" wrap="square" lIns="91440" tIns="45720" rIns="91440" bIns="45720" numCol="1" spcCol="0" rtlCol="0" fromWordArt="0" anchor="ctr" anchorCtr="0" forceAA="0" compatLnSpc="1">
+                              <a:prstTxWarp prst="textNoShape">
+                                <a:avLst/>
+                              </a:prstTxWarp>
+                              <a:noAutofit/>
+                            </wps:bodyPr>
+                          </wps:wsp>
+                        </a:graphicData>
+                      </a:graphic>
+                      <wp14:sizeRelV relativeFrom="margin">
+                        <wp14:pctHeight>0</wp14:pctHeight>
+                      </wp14:sizeRelV>
+                    </wp:anchor>
+                  </w:drawing>
+                </mc:Choice>
+                <mc:Fallback>
+                  <w:pict>
+                    <v:oval w14:anchorId="3EE48A5F" id="Elipse 23" o:spid="_x0000_s1026" style="position:absolute;margin-left:414.95pt;margin-top:159.45pt;width:28.5pt;height:27.75pt;z-index:251674624;visibility:visible;mso-wrap-style:square;mso-height-percent:0;mso-wrap-distance-left:9pt;mso-wrap-distance-top:0;mso-wrap-distance-right:9pt;mso-wrap-distance-bottom:0;mso-position-horizontal:absolute;mso-position-horizontal-relative:text;mso-position-vertical:absolute;mso-position-vertical-relative:text;mso-height-percent:0;mso-height-relative:margin;v-text-anchor:middle" o:gfxdata="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" fillcolor="white [3212]" strokecolor="#1f3763 [1604]" strokeweight="1pt">
+                      <v:stroke joinstyle="miter"/>
+                    </v:oval>
+                  </w:pict>
+                </mc:Fallback>
+              </mc:AlternateContent>
+            </w:r>
+            <w:r>
+              <w:rPr>
+                <w:noProof/>
+                <w:lang w:val="es-MX" w:eastAsia="es-MX" w:bidi="ar-SA"/>
+              </w:rPr>
+              <mc:AlternateContent>
+                <mc:Choice Requires="wps">
+                  <w:drawing>
+                    <wp:anchor distT="0" distB="0" distL="114300" distR="114300" simplePos="0" relativeHeight="251675648" behindDoc="0" locked="0" layoutInCell="1" allowOverlap="1" wp14:anchorId="3388FF7E" wp14:editId="77C7FB59">
+                      <wp:simplePos x="0" y="0"/>
+                      <wp:positionH relativeFrom="column">
+                        <wp:posOffset>4041139</wp:posOffset>
+                      </wp:positionH>
+                      <wp:positionV relativeFrom="paragraph">
+                        <wp:posOffset>2196465</wp:posOffset>
+                      </wp:positionV>
+                      <wp:extent cx="1228725" cy="0"/>
+                      <wp:effectExtent l="0" t="76200" r="9525" b="95250"/>
+                      <wp:wrapNone/>
+                      <wp:docPr id="26" name="Conector recto de flecha 26"/>
+                      <wp:cNvGraphicFramePr/>
+                      <a:graphic xmlns:a="http://schemas.openxmlformats.org/drawingml/2006/main">
+                        <a:graphicData uri="http://schemas.microsoft.com/office/word/2010/wordprocessingShape">
+                          <wps:wsp>
+                            <wps:cNvCnPr/>
+                            <wps:spPr>
+                              <a:xfrm>
+                                <a:off x="0" y="0"/>
+                                <a:ext cx="1228725" cy="0"/>
+                              </a:xfrm>
+                              <a:prstGeom prst="straightConnector1">
+                                <a:avLst/>
+                              </a:prstGeom>
+                              <a:ln>
+                                <a:tailEnd type="triangle"/>
+                              </a:ln>
+                            </wps:spPr>
+                            <wps:style>
+                              <a:lnRef idx="1">
+                                <a:schemeClr val="accent1"/>
+                              </a:lnRef>
+                              <a:fillRef idx="0">
+                                <a:schemeClr val="accent1"/>
+                              </a:fillRef>
+                              <a:effectRef idx="0">
+                                <a:schemeClr val="accent1"/>
+                              </a:effectRef>
+                              <a:fontRef idx="minor">
+                                <a:schemeClr val="tx1"/>
+                              </a:fontRef>
+                            </wps:style>
+                            <wps:bodyPr/>
+                          </wps:wsp>
+                        </a:graphicData>
+                      </a:graphic>
+                    </wp:anchor>
+                  </w:drawing>
+                </mc:Choice>
+                <mc:Fallback>
+                  <w:pict>
+                    <v:shape w14:anchorId="41C14194" id="Conector recto de flecha 26" o:spid="_x0000_s1026" type="#_x0000_t32" style="position:absolute;margin-left:318.2pt;margin-top:172.95pt;width:96.75pt;height:0;z-index:251675648;visibility:visible;mso-wrap-style:square;mso-wrap-distance-left:9pt;mso-wrap-distance-top:0;mso-wrap-distance-right:9pt;mso-wrap-distance-bottom:0;mso-position-horizontal:absolute;mso-position-horizontal-relative:text;mso-position-vertical:absolute;mso-position-vertical-relative:text" o:gfxdata="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" strokecolor="#4472c4 [3204]" strokeweight=".5pt">
+                      <v:stroke endarrow="block" joinstyle="miter"/>
+                    </v:shape>
+                  </w:pict>
+                </mc:Fallback>
+              </mc:AlternateContent>
+            </w:r>
+            <w:r>
+              <w:rPr>
+                <w:noProof/>
+                <w:lang w:val="es-MX" w:eastAsia="es-MX" w:bidi="ar-SA"/>
+              </w:rPr>
+              <mc:AlternateContent>
+                <mc:Choice Requires="wps">
+                  <w:drawing>
+                    <wp:anchor distT="0" distB="0" distL="114300" distR="114300" simplePos="0" relativeHeight="251669504" behindDoc="0" locked="0" layoutInCell="1" allowOverlap="1" wp14:anchorId="69795A87" wp14:editId="122C6B86">
+                      <wp:simplePos x="0" y="0"/>
+                      <wp:positionH relativeFrom="column">
+                        <wp:posOffset>1602739</wp:posOffset>
+                      </wp:positionH>
+                      <wp:positionV relativeFrom="paragraph">
+                        <wp:posOffset>2196465</wp:posOffset>
+                      </wp:positionV>
+                      <wp:extent cx="981075" cy="0"/>
+                      <wp:effectExtent l="0" t="76200" r="9525" b="95250"/>
+                      <wp:wrapNone/>
+                      <wp:docPr id="19" name="Conector recto de flecha 19"/>
+                      <wp:cNvGraphicFramePr/>
+                      <a:graphic xmlns:a="http://schemas.openxmlformats.org/drawingml/2006/main">
+                        <a:graphicData uri="http://schemas.microsoft.com/office/word/2010/wordprocessingShape">
+                          <wps:wsp>
+                            <wps:cNvCnPr/>
+                            <wps:spPr>
+                              <a:xfrm>
+                                <a:off x="0" y="0"/>
+                                <a:ext cx="981075" cy="0"/>
+                              </a:xfrm>
+                              <a:prstGeom prst="straightConnector1">
+                                <a:avLst/>
+                              </a:prstGeom>
+                              <a:ln>
+                                <a:tailEnd type="triangle"/>
+                              </a:ln>
+                            </wps:spPr>
+                            <wps:style>
+                              <a:lnRef idx="1">
+                                <a:schemeClr val="accent1"/>
+                              </a:lnRef>
+                              <a:fillRef idx="0">
+                                <a:schemeClr val="accent1"/>
+                              </a:fillRef>
+                              <a:effectRef idx="0">
+                                <a:schemeClr val="accent1"/>
+                              </a:effectRef>
+                              <a:fontRef idx="minor">
+                                <a:schemeClr val="tx1"/>
+                              </a:fontRef>
+                            </wps:style>
+                            <wps:bodyPr/>
+                          </wps:wsp>
+                        </a:graphicData>
+                      </a:graphic>
+                    </wp:anchor>
+                  </w:drawing>
+                </mc:Choice>
+                <mc:Fallback>
+                  <w:pict>
+                    <v:shape w14:anchorId="1DDF50BB" id="Conector recto de flecha 19" o:spid="_x0000_s1026" type="#_x0000_t32" style="position:absolute;margin-left:126.2pt;margin-top:172.95pt;width:77.25pt;height:0;z-index:251669504;visibility:visible;mso-wrap-style:square;mso-wrap-distance-left:9pt;mso-wrap-distance-top:0;mso-wrap-distance-right:9pt;mso-wrap-distance-bottom:0;mso-position-horizontal:absolute;mso-position-horizontal-relative:text;mso-position-vertical:absolute;mso-position-vertical-relative:text" o:gfxdata="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" strokecolor="#4472c4 [3204]" strokeweight=".5pt">
+                      <v:stroke endarrow="block" joinstyle="miter"/>
+                    </v:shape>
+                  </w:pict>
+                </mc:Fallback>
+              </mc:AlternateContent>
+            </w:r>
+            <w:r>
+              <w:rPr>
+                <w:noProof/>
+                <w:lang w:val="es-MX" w:eastAsia="es-MX" w:bidi="ar-SA"/>
+              </w:rPr>
+              <mc:AlternateContent>
+                <mc:Choice Requires="wps">
+                  <w:drawing>
+                    <wp:anchor distT="0" distB="0" distL="114300" distR="114300" simplePos="0" relativeHeight="251668480" behindDoc="0" locked="0" layoutInCell="1" allowOverlap="1" wp14:anchorId="01DBEB71" wp14:editId="27959FDC">
+                      <wp:simplePos x="0" y="0"/>
+                      <wp:positionH relativeFrom="column">
+                        <wp:posOffset>2536190</wp:posOffset>
+                      </wp:positionH>
+                      <wp:positionV relativeFrom="paragraph">
+                        <wp:posOffset>1977390</wp:posOffset>
+                      </wp:positionV>
+                      <wp:extent cx="1504950" cy="457200"/>
+                      <wp:effectExtent l="0" t="0" r="19050" b="19050"/>
+                      <wp:wrapNone/>
+                      <wp:docPr id="18" name="Rectángulo redondeado 18"/>
+                      <wp:cNvGraphicFramePr/>
+                      <a:graphic xmlns:a="http://schemas.openxmlformats.org/drawingml/2006/main">
+                        <a:graphicData uri="http://schemas.microsoft.com/office/word/2010/wordprocessingShape">
+                          <wps:wsp>
+                            <wps:cNvSpPr/>
+                            <wps:spPr>
+                              <a:xfrm>
+                                <a:off x="0" y="0"/>
+                                <a:ext cx="1504950" cy="457200"/>
+                              </a:xfrm>
+                              <a:prstGeom prst="roundRect">
+                                <a:avLst/>
+                              </a:prstGeom>
+                            </wps:spPr>
+                            <wps:style>
+                              <a:lnRef idx="1">
+                                <a:schemeClr val="accent1"/>
+                              </a:lnRef>
+                              <a:fillRef idx="2">
+                                <a:schemeClr val="accent1"/>
+                              </a:fillRef>
+                              <a:effectRef idx="1">
+                                <a:schemeClr val="accent1"/>
+                              </a:effectRef>
+                              <a:fontRef idx="minor">
+                                <a:schemeClr val="dk1"/>
+                              </a:fontRef>
+                            </wps:style>
+                            <wps:txbx>
+                              <w:txbxContent>
+                                <w:p>
+                                  <w:pPr>
+                                    <w:jc w:val="center"/>
+                                    <w:rPr>
+                                      <w:lang w:val="es-MX"/>
+                                    </w:rPr>
+                                  </w:pPr>
+                                  <w:r>
+                                    <w:rPr>
+                                      <w:lang w:val="es-MX"/>
+                                    </w:rPr>
+                                    <w:t>&lt;&lt;SystemAction&gt;&gt;</w:t>
+                                  </w:r>
+                                </w:p>
+                                <w:p>
+                                  <w:pPr>
+                                    <w:jc w:val="center"/>
+                                    <w:rPr>
+                                      <w:lang w:val="es-MX"/>
+                                    </w:rPr>
+                                  </w:pPr>
+                                  <w:r>
+                                    <w:rPr>
+                                      <w:lang w:val="es-MX"/>
+                                    </w:rPr>
+                                    <w:t>Ingresa al sistema</w:t>
+                                  </w:r>
+                                </w:p>
+                              </w:txbxContent>
+                            </wps:txbx>
+                            <wps:bodyPr rot="0" spcFirstLastPara="0" vertOverflow="overflow" horzOverflow="overflow" vert="horz" wrap="square" lIns="91440" tIns="45720" rIns="91440" bIns="45720" numCol="1" spcCol="0" rtlCol="0" fromWordArt="0" anchor="ctr" anchorCtr="0" forceAA="0" compatLnSpc="1">
+                              <a:prstTxWarp prst="textNoShape">
+                                <a:avLst/>
+                              </a:prstTxWarp>
+                              <a:noAutofit/>
+                            </wps:bodyPr>
+                          </wps:wsp>
+                        </a:graphicData>
+                      </a:graphic>
+                      <wp14:sizeRelH relativeFrom="margin">
+                        <wp14:pctWidth>0</wp14:pctWidth>
+                      </wp14:sizeRelH>
+                    </wp:anchor>
+                  </w:drawing>
+                </mc:Choice>
+                <mc:Fallback>
+                  <w:pict>
+                    <v:roundrect w14:anchorId="01DBEB71" id="Rectángulo redondeado 18" o:spid="_x0000_s1030" style="position:absolute;margin-left:199.7pt;margin-top:155.7pt;width:118.5pt;height:36pt;z-index:251668480;visibility:visible;mso-wrap-style:square;mso-width-percent:0;mso-wrap-distance-left:9pt;mso-wrap-distance-top:0;mso-wrap-distance-right:9pt;mso-wrap-distance-bottom:0;mso-position-horizontal:absolute;mso-position-horizontal-relative:text;mso-position-vertical:absolute;mso-position-vertical-relative:text;mso-width-percent:0;mso-width-relative:margin;v-text-anchor:middle" arcsize="10923f" o:gfxdata="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" fillcolor="#82a0d7 [2164]" strokecolor="#4472c4 [3204]" strokeweight=".5pt">
+                      <v:fill color2="#678ccf [2612]" rotate="t" colors="0 #a8b7df;.5 #9aabd9;1 #879ed7" focus="100%" type="gradient">
+                        <o:fill v:ext="view" type="gradientUnscaled"/>
+                      </v:fill>
+                      <v:stroke joinstyle="miter"/>
+                      <v:textbox>
+                        <w:txbxContent>
+                          <w:p>
+                            <w:pPr>
+                              <w:jc w:val="center"/>
+                              <w:rPr>
+                                <w:lang w:val="es-MX"/>
+                              </w:rPr>
+                            </w:pPr>
+                            <w:r>
+                              <w:rPr>
+                                <w:lang w:val="es-MX"/>
+                              </w:rPr>
+                              <w:t>&lt;&lt;SystemAction&gt;&gt;</w:t>
+                            </w:r>
+                          </w:p>
+                          <w:p>
+                            <w:pPr>
+                              <w:jc w:val="center"/>
+                              <w:rPr>
+                                <w:lang w:val="es-MX"/>
+                              </w:rPr>
+                            </w:pPr>
+                            <w:r>
+                              <w:rPr>
+                                <w:lang w:val="es-MX"/>
+                              </w:rPr>
+                              <w:t>Ingresa al sistema</w:t>
+                            </w:r>
+                          </w:p>
+                        </w:txbxContent>
+                      </v:textbox>
+                    </v:roundrect>
+                  </w:pict>
+                </mc:Fallback>
+              </mc:AlternateContent>
+            </w:r>
+            <w:r>
+              <w:rPr>
+                <w:noProof/>
+                <w:lang w:val="es-MX" w:eastAsia="es-MX" w:bidi="ar-SA"/>
+              </w:rPr>
+              <mc:AlternateContent>
+                <mc:Choice Requires="wps">
+                  <w:drawing>
+                    <wp:anchor distT="0" distB="0" distL="114300" distR="114300" simplePos="0" relativeHeight="251666432" behindDoc="0" locked="0" layoutInCell="1" allowOverlap="1" wp14:anchorId="5E32DDC3" wp14:editId="0E898492">
+                      <wp:simplePos x="0" y="0"/>
+                      <wp:positionH relativeFrom="column">
+                        <wp:posOffset>1253490</wp:posOffset>
+                      </wp:positionH>
+                      <wp:positionV relativeFrom="paragraph">
+                        <wp:posOffset>1474470</wp:posOffset>
+                      </wp:positionV>
+                      <wp:extent cx="0" cy="428625"/>
+                      <wp:effectExtent l="76200" t="0" r="57150" b="47625"/>
+                      <wp:wrapNone/>
+                      <wp:docPr id="13" name="Conector recto de flecha 13"/>
+                      <wp:cNvGraphicFramePr/>
+                      <a:graphic xmlns:a="http://schemas.openxmlformats.org/drawingml/2006/main">
+                        <a:graphicData uri="http://schemas.microsoft.com/office/word/2010/wordprocessingShape">
+                          <wps:wsp>
+                            <wps:cNvCnPr/>
+                            <wps:spPr>
+                              <a:xfrm>
+                                <a:off x="0" y="0"/>
+                                <a:ext cx="0" cy="428625"/>
+                              </a:xfrm>
+                              <a:prstGeom prst="straightConnector1">
+                                <a:avLst/>
+                              </a:prstGeom>
+                              <a:ln>
+                                <a:tailEnd type="triangle"/>
+                              </a:ln>
+                            </wps:spPr>
+                            <wps:style>
+                              <a:lnRef idx="1">
+                                <a:schemeClr val="accent1"/>
+                              </a:lnRef>
+                              <a:fillRef idx="0">
+                                <a:schemeClr val="accent1"/>
+                              </a:fillRef>
+                              <a:effectRef idx="0">
+                                <a:schemeClr val="accent1"/>
+                              </a:effectRef>
+                              <a:fontRef idx="minor">
+                                <a:schemeClr val="tx1"/>
+                              </a:fontRef>
+                            </wps:style>
+                            <wps:bodyPr/>
+                          </wps:wsp>
+                        </a:graphicData>
+                      </a:graphic>
+                    </wp:anchor>
+                  </w:drawing>
+                </mc:Choice>
+                <mc:Fallback>
+                  <w:pict>
+                    <v:shape w14:anchorId="1E330EA4" id="Conector recto de flecha 13" o:spid="_x0000_s1026" type="#_x0000_t32" style="position:absolute;margin-left:98.7pt;margin-top:116.1pt;width:0;height:33.75pt;z-index:251666432;visibility:visible;mso-wrap-style:square;mso-wrap-distance-left:9pt;mso-wrap-distance-top:0;mso-wrap-distance-right:9pt;mso-wrap-distance-bottom:0;mso-position-horizontal:absolute;mso-position-horizontal-relative:text;mso-position-vertical:absolute;mso-position-vertical-relative:text" o:gfxdata="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" strokecolor="#4472c4 [3204]" strokeweight=".5pt">
+                      <v:stroke endarrow="block" joinstyle="miter"/>
+                    </v:shape>
+                  </w:pict>
+                </mc:Fallback>
+              </mc:AlternateContent>
+            </w:r>
+            <w:r>
+              <w:rPr>
+                <w:noProof/>
+                <w:lang w:val="es-MX" w:eastAsia="es-MX" w:bidi="ar-SA"/>
+              </w:rPr>
+              <mc:AlternateContent>
+                <mc:Choice Requires="wps">
+                  <w:drawing>
+                    <wp:anchor distT="0" distB="0" distL="114300" distR="114300" simplePos="0" relativeHeight="251663360" behindDoc="0" locked="0" layoutInCell="1" allowOverlap="1" wp14:anchorId="0EC8C802" wp14:editId="0618A402">
+                      <wp:simplePos x="0" y="0"/>
+                      <wp:positionH relativeFrom="column">
+                        <wp:posOffset>897890</wp:posOffset>
+                      </wp:positionH>
+                      <wp:positionV relativeFrom="paragraph">
+                        <wp:posOffset>1901190</wp:posOffset>
+                      </wp:positionV>
+                      <wp:extent cx="704850" cy="590550"/>
+                      <wp:effectExtent l="19050" t="19050" r="38100" b="38100"/>
+                      <wp:wrapNone/>
+                      <wp:docPr id="12" name="Decisión 12"/>
+                      <wp:cNvGraphicFramePr/>
+                      <a:graphic xmlns:a="http://schemas.openxmlformats.org/drawingml/2006/main">
+                        <a:graphicData uri="http://schemas.microsoft.com/office/word/2010/wordprocessingShape">
+                          <wps:wsp>
+                            <wps:cNvSpPr/>
+                            <wps:spPr>
+                              <a:xfrm>
+                                <a:off x="0" y="0"/>
+                                <a:ext cx="704850" cy="590550"/>
+                              </a:xfrm>
+                              <a:prstGeom prst="flowChartDecision">
+                                <a:avLst/>
+                              </a:prstGeom>
+                            </wps:spPr>
+                            <wps:style>
+                              <a:lnRef idx="1">
+                                <a:schemeClr val="accent1"/>
+                              </a:lnRef>
+                              <a:fillRef idx="2">
+                                <a:schemeClr val="accent1"/>
+                              </a:fillRef>
+                              <a:effectRef idx="1">
+                                <a:schemeClr val="accent1"/>
+                              </a:effectRef>
+                              <a:fontRef idx="minor">
+                                <a:schemeClr val="dk1"/>
+                              </a:fontRef>
+                            </wps:style>
+                            <wps:bodyPr rot="0" spcFirstLastPara="0" vertOverflow="overflow" horzOverflow="overflow" vert="horz" wrap="square" lIns="91440" tIns="45720" rIns="91440" bIns="45720" numCol="1" spcCol="0" rtlCol="0" fromWordArt="0" anchor="ctr" anchorCtr="0" forceAA="0" compatLnSpc="1">
+                              <a:prstTxWarp prst="textNoShape">
+                                <a:avLst/>
+                              </a:prstTxWarp>
+                              <a:noAutofit/>
+                            </wps:bodyPr>
+                          </wps:wsp>
+                        </a:graphicData>
+                      </a:graphic>
+                    </wp:anchor>
+                  </w:drawing>
+                </mc:Choice>
+                <mc:Fallback>
+                  <w:pict>
+                    <v:shapetype w14:anchorId="6D0FC065" id="_x0000_t110" coordsize="21600,21600" o:spt="110" path="m10800,l,10800,10800,21600,21600,10800xe">
+                      <v:stroke joinstyle="miter"/>
+                      <v:path gradientshapeok="t" o:connecttype="rect" textboxrect="5400,5400,16200,16200"/>
+                    </v:shapetype>
+                    <v:shape id="Decisión 12" o:spid="_x0000_s1026" type="#_x0000_t110" style="position:absolute;margin-left:70.7pt;margin-top:149.7pt;width:55.5pt;height:46.5pt;z-index:251663360;visibility:visible;mso-wrap-style:square;mso-wrap-distance-left:9pt;mso-wrap-distance-top:0;mso-wrap-distance-right:9pt;mso-wrap-distance-bottom:0;mso-position-horizontal:absolute;mso-position-horizontal-relative:text;mso-position-vertical:absolute;mso-position-vertical-relative:text;v-text-anchor:middle" o:gfxdata="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" fillcolor="#82a0d7 [2164]" strokecolor="#4472c4 [3204]" strokeweight=".5pt">
+                      <v:fill color2="#678ccf [2612]" rotate="t" colors="0 #a8b7df;.5 #9aabd9;1 #879ed7" focus="100%" type="gradient">
+                        <o:fill v:ext="view" type="gradientUnscaled"/>
+                      </v:fill>
+                    </v:shape>
+                  </w:pict>
+                </mc:Fallback>
+              </mc:AlternateContent>
+            </w:r>
+            <w:r>
+              <w:rPr>
+                <w:noProof/>
+                <w:lang w:val="es-MX" w:eastAsia="es-MX" w:bidi="ar-SA"/>
+              </w:rPr>
+              <mc:AlternateContent>
+                <mc:Choice Requires="wps">
+                  <w:drawing>
+                    <wp:anchor distT="0" distB="0" distL="114300" distR="114300" simplePos="0" relativeHeight="251662336" behindDoc="0" locked="0" layoutInCell="1" allowOverlap="1" wp14:anchorId="37C82CD9" wp14:editId="410BE88F">
+                      <wp:simplePos x="0" y="0"/>
+                      <wp:positionH relativeFrom="column">
+                        <wp:posOffset>526415</wp:posOffset>
+                      </wp:positionH>
+                      <wp:positionV relativeFrom="paragraph">
+                        <wp:posOffset>776605</wp:posOffset>
+                      </wp:positionV>
+                      <wp:extent cx="1485900" cy="714375"/>
+                      <wp:effectExtent l="0" t="0" r="19050" b="28575"/>
+                      <wp:wrapNone/>
+                      <wp:docPr id="11" name="Rectángulo redondeado 11"/>
+                      <wp:cNvGraphicFramePr/>
+                      <a:graphic xmlns:a="http://schemas.openxmlformats.org/drawingml/2006/main">
+                        <a:graphicData uri="http://schemas.microsoft.com/office/word/2010/wordprocessingShape">
+                          <wps:wsp>
+                            <wps:cNvSpPr/>
+                            <wps:spPr>
+                              <a:xfrm>
+                                <a:off x="0" y="0"/>
+                                <a:ext cx="1485900" cy="714375"/>
+                              </a:xfrm>
+                              <a:prstGeom prst="roundRect">
+                                <a:avLst/>
+                              </a:prstGeom>
+                            </wps:spPr>
+                            <wps:style>
+                              <a:lnRef idx="1">
+                                <a:schemeClr val="accent1"/>
+                              </a:lnRef>
+                              <a:fillRef idx="2">
+                                <a:schemeClr val="accent1"/>
+                              </a:fillRef>
+                              <a:effectRef idx="1">
+                                <a:schemeClr val="accent1"/>
+                              </a:effectRef>
+                              <a:fontRef idx="minor">
+                                <a:schemeClr val="dk1"/>
+                              </a:fontRef>
+                            </wps:style>
+                            <wps:txbx>
+                              <w:txbxContent>
+                                <w:p>
+                                  <w:pPr>
+                                    <w:jc w:val="center"/>
+                                    <w:rPr>
+                                      <w:lang w:val="es-MX"/>
+                                    </w:rPr>
+                                  </w:pPr>
+                                  <w:r>
+                                    <w:rPr>
+                                      <w:lang w:val="es-MX"/>
+                                    </w:rPr>
+                                    <w:t>&lt;&lt;SystemAction&gt;&gt;</w:t>
+                                  </w:r>
+                                </w:p>
+                                <w:p>
+                                  <w:pPr>
+                                    <w:jc w:val="center"/>
+                                    <w:rPr>
+                                      <w:lang w:val="es-MX"/>
+                                    </w:rPr>
+                                  </w:pPr>
+                                  <w:r>
+                                    <w:rPr>
+                                      <w:lang w:val="es-MX"/>
+                                    </w:rPr>
+                                    <w:t>Valida datos ingresados</w:t>
+                                  </w:r>
+                                </w:p>
+                              </w:txbxContent>
+                            </wps:txbx>
+                            <wps:bodyPr rot="0" spcFirstLastPara="0" vertOverflow="overflow" horzOverflow="overflow" vert="horz" wrap="square" lIns="91440" tIns="45720" rIns="91440" bIns="45720" numCol="1" spcCol="0" rtlCol="0" fromWordArt="0" anchor="ctr" anchorCtr="0" forceAA="0" compatLnSpc="1">
+                              <a:prstTxWarp prst="textNoShape">
+                                <a:avLst/>
+                              </a:prstTxWarp>
+                              <a:noAutofit/>
+                            </wps:bodyPr>
+                          </wps:wsp>
+                        </a:graphicData>
+                      </a:graphic>
+                      <wp14:sizeRelH relativeFrom="margin">
+                        <wp14:pctWidth>0</wp14:pctWidth>
+                      </wp14:sizeRelH>
+                      <wp14:sizeRelV relativeFrom="margin">
+                        <wp14:pctHeight>0</wp14:pctHeight>
+                      </wp14:sizeRelV>
+                    </wp:anchor>
+                  </w:drawing>
+                </mc:Choice>
+                <mc:Fallback>
+                  <w:pict>
+                    <v:roundrect w14:anchorId="37C82CD9" id="Rectángulo redondeado 11" o:spid="_x0000_s1031" style="position:absolute;margin-left:41.45pt;margin-top:61.15pt;width:117pt;height:56.25pt;z-index:251662336;visibility:visible;mso-wrap-style:square;mso-width-percent:0;mso-height-percent:0;mso-wrap-distance-left:9pt;mso-wrap-distance-top:0;mso-wrap-distance-right:9pt;mso-wrap-distance-bottom:0;mso-position-horizontal:absolute;mso-position-horizontal-relative:text;mso-position-vertical:absolute;mso-position-vertical-relative:text;mso-width-percent:0;mso-height-percent:0;mso-width-relative:margin;mso-height-relative:margin;v-text-anchor:middle" arcsize="10923f" o:gfxdata="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" fillcolor="#82a0d7 [2164]" strokecolor="#4472c4 [3204]" strokeweight=".5pt">
+                      <v:fill color2="#678ccf [2612]" rotate="t" colors="0 #a8b7df;.5 #9aabd9;1 #879ed7" focus="100%" type="gradient">
+                        <o:fill v:ext="view" type="gradientUnscaled"/>
+                      </v:fill>
+                      <v:stroke joinstyle="miter"/>
+                      <v:textbox>
+                        <w:txbxContent>
+                          <w:p>
+                            <w:pPr>
+                              <w:jc w:val="center"/>
+                              <w:rPr>
+                                <w:lang w:val="es-MX"/>
+                              </w:rPr>
+                            </w:pPr>
+                            <w:r>
+                              <w:rPr>
+                                <w:lang w:val="es-MX"/>
+                              </w:rPr>
+                              <w:t>&lt;&lt;SystemAction&gt;&gt;</w:t>
+                            </w:r>
+                          </w:p>
+                          <w:p>
+                            <w:pPr>
+                              <w:jc w:val="center"/>
+                              <w:rPr>
+                                <w:lang w:val="es-MX"/>
+                              </w:rPr>
+                            </w:pPr>
+                            <w:r>
+                              <w:rPr>
+                                <w:lang w:val="es-MX"/>
+                              </w:rPr>
+                              <w:t>Valida datos ingresados</w:t>
+                            </w:r>
+                          </w:p>
+                        </w:txbxContent>
+                      </v:textbox>
+                    </v:roundrect>
+                  </w:pict>
+                </mc:Fallback>
+              </mc:AlternateContent>
+            </w:r>
+          </w:p>
+        </w:tc>
+      </w:tr>
+    </w:tbl>
+    <w:p>
+      <w:pPr>
+        <w:pStyle w:val="Textoindependiente"/>
       </w:pPr>
     </w:p>
     <w:sectPr>
@@ -2708,7 +4609,7 @@
             <w:rPr>
               <w:noProof/>
             </w:rPr>
-            <w:t>7</w:t>
+            <w:t>8</w:t>
           </w:r>
           <w:r>
             <w:fldChar w:fldCharType="end"/>
@@ -6039,6 +7940,173 @@
     </w:lvl>
   </w:abstractNum>
   <w:abstractNum w:abstractNumId="26" w15:restartNumberingAfterBreak="0">
+    <w:nsid w:val="55A14F0E"/>
+    <w:multiLevelType w:val="multilevel"/>
+    <w:tmpl w:val="00000002"/>
+    <w:lvl w:ilvl="0">
+      <w:start w:val="1"/>
+      <w:numFmt w:val="decimal"/>
+      <w:lvlText w:val=" %1 "/>
+      <w:lvlJc w:val="left"/>
+      <w:pPr>
+        <w:tabs>
+          <w:tab w:val="num" w:pos="363"/>
+        </w:tabs>
+        <w:ind w:left="363" w:hanging="363"/>
+      </w:pPr>
+      <w:rPr>
+        <w:rFonts w:ascii="Arial" w:hAnsi="Arial"/>
+        <w:sz w:val="20"/>
+        <w:szCs w:val="20"/>
+        <w:lang w:val="es-ES_tradnl"/>
+      </w:rPr>
+    </w:lvl>
+    <w:lvl w:ilvl="1">
+      <w:start w:val="1"/>
+      <w:numFmt w:val="decimal"/>
+      <w:lvlText w:val=" %1.%2 "/>
+      <w:lvlJc w:val="left"/>
+      <w:pPr>
+        <w:tabs>
+          <w:tab w:val="num" w:pos="726"/>
+        </w:tabs>
+        <w:ind w:left="726" w:hanging="363"/>
+      </w:pPr>
+      <w:rPr>
+        <w:rFonts w:ascii="Arial" w:hAnsi="Arial"/>
+        <w:sz w:val="20"/>
+        <w:szCs w:val="20"/>
+        <w:lang w:val="es-ES_tradnl"/>
+      </w:rPr>
+    </w:lvl>
+    <w:lvl w:ilvl="2">
+      <w:start w:val="1"/>
+      <w:numFmt w:val="decimal"/>
+      <w:lvlText w:val=" %1.%2.%3 "/>
+      <w:lvlJc w:val="left"/>
+      <w:pPr>
+        <w:tabs>
+          <w:tab w:val="num" w:pos="1074"/>
+        </w:tabs>
+        <w:ind w:left="1074" w:hanging="360"/>
+      </w:pPr>
+      <w:rPr>
+        <w:rFonts w:ascii="Arial" w:hAnsi="Arial"/>
+        <w:sz w:val="20"/>
+        <w:szCs w:val="20"/>
+        <w:lang w:val="es-ES_tradnl"/>
+      </w:rPr>
+    </w:lvl>
+    <w:lvl w:ilvl="3">
+      <w:start w:val="1"/>
+      <w:numFmt w:val="decimal"/>
+      <w:lvlText w:val=" %1.%2.%3.%4 "/>
+      <w:lvlJc w:val="left"/>
+      <w:pPr>
+        <w:tabs>
+          <w:tab w:val="num" w:pos="1800"/>
+        </w:tabs>
+        <w:ind w:left="1800" w:hanging="360"/>
+      </w:pPr>
+      <w:rPr>
+        <w:rFonts w:ascii="Arial" w:hAnsi="Arial"/>
+        <w:sz w:val="20"/>
+        <w:szCs w:val="20"/>
+        <w:lang w:val="es-ES_tradnl"/>
+      </w:rPr>
+    </w:lvl>
+    <w:lvl w:ilvl="4">
+      <w:start w:val="1"/>
+      <w:numFmt w:val="decimal"/>
+      <w:lvlText w:val=" %1.%2.%3.%4.%5 "/>
+      <w:lvlJc w:val="left"/>
+      <w:pPr>
+        <w:tabs>
+          <w:tab w:val="num" w:pos="2160"/>
+        </w:tabs>
+        <w:ind w:left="2160" w:hanging="360"/>
+      </w:pPr>
+      <w:rPr>
+        <w:rFonts w:ascii="Arial" w:hAnsi="Arial"/>
+        <w:sz w:val="20"/>
+        <w:szCs w:val="20"/>
+        <w:lang w:val="es-ES_tradnl"/>
+      </w:rPr>
+    </w:lvl>
+    <w:lvl w:ilvl="5">
+      <w:start w:val="1"/>
+      <w:numFmt w:val="decimal"/>
+      <w:lvlText w:val=" %1.%2.%3.%4.%5.%6 "/>
+      <w:lvlJc w:val="left"/>
+      <w:pPr>
+        <w:tabs>
+          <w:tab w:val="num" w:pos="2520"/>
+        </w:tabs>
+        <w:ind w:left="2520" w:hanging="360"/>
+      </w:pPr>
+      <w:rPr>
+        <w:rFonts w:ascii="Arial" w:hAnsi="Arial"/>
+        <w:sz w:val="20"/>
+        <w:szCs w:val="20"/>
+        <w:lang w:val="es-ES_tradnl"/>
+      </w:rPr>
+    </w:lvl>
+    <w:lvl w:ilvl="6">
+      <w:start w:val="1"/>
+      <w:numFmt w:val="decimal"/>
+      <w:lvlText w:val=" %1.%2.%3.%4.%5.%6.%7 "/>
+      <w:lvlJc w:val="left"/>
+      <w:pPr>
+        <w:tabs>
+          <w:tab w:val="num" w:pos="2880"/>
+        </w:tabs>
+        <w:ind w:left="2880" w:hanging="360"/>
+      </w:pPr>
+      <w:rPr>
+        <w:rFonts w:ascii="Arial" w:hAnsi="Arial"/>
+        <w:sz w:val="20"/>
+        <w:szCs w:val="20"/>
+        <w:lang w:val="es-ES_tradnl"/>
+      </w:rPr>
+    </w:lvl>
+    <w:lvl w:ilvl="7">
+      <w:start w:val="1"/>
+      <w:numFmt w:val="decimal"/>
+      <w:lvlText w:val=" %1.%2.%3.%4.%5.%6.%7.%8 "/>
+      <w:lvlJc w:val="left"/>
+      <w:pPr>
+        <w:tabs>
+          <w:tab w:val="num" w:pos="3240"/>
+        </w:tabs>
+        <w:ind w:left="3240" w:hanging="360"/>
+      </w:pPr>
+      <w:rPr>
+        <w:rFonts w:ascii="Arial" w:hAnsi="Arial"/>
+        <w:sz w:val="20"/>
+        <w:szCs w:val="20"/>
+        <w:lang w:val="es-ES_tradnl"/>
+      </w:rPr>
+    </w:lvl>
+    <w:lvl w:ilvl="8">
+      <w:start w:val="1"/>
+      <w:numFmt w:val="decimal"/>
+      <w:lvlText w:val=" %1.%2.%3.%4.%5.%6.%7.%8.%9 "/>
+      <w:lvlJc w:val="left"/>
+      <w:pPr>
+        <w:tabs>
+          <w:tab w:val="num" w:pos="3600"/>
+        </w:tabs>
+        <w:ind w:left="3600" w:hanging="360"/>
+      </w:pPr>
+      <w:rPr>
+        <w:rFonts w:ascii="Arial" w:hAnsi="Arial"/>
+        <w:sz w:val="20"/>
+        <w:szCs w:val="20"/>
+        <w:lang w:val="es-ES_tradnl"/>
+      </w:rPr>
+    </w:lvl>
+  </w:abstractNum>
+  <w:abstractNum w:abstractNumId="27" w15:restartNumberingAfterBreak="0">
     <w:nsid w:val="5BCC5EEE"/>
     <w:multiLevelType w:val="hybridMultilevel"/>
     <w:tmpl w:val="F59CEC6E"/>
@@ -6124,7 +8192,7 @@
       </w:pPr>
     </w:lvl>
   </w:abstractNum>
-  <w:abstractNum w:abstractNumId="27" w15:restartNumberingAfterBreak="0">
+  <w:abstractNum w:abstractNumId="28" w15:restartNumberingAfterBreak="0">
     <w:nsid w:val="62BB5C60"/>
     <w:multiLevelType w:val="hybridMultilevel"/>
     <w:tmpl w:val="D69CCF30"/>
@@ -6210,7 +8278,7 @@
       </w:pPr>
     </w:lvl>
   </w:abstractNum>
-  <w:abstractNum w:abstractNumId="28" w15:restartNumberingAfterBreak="0">
+  <w:abstractNum w:abstractNumId="29" w15:restartNumberingAfterBreak="0">
     <w:nsid w:val="68223186"/>
     <w:multiLevelType w:val="hybridMultilevel"/>
     <w:tmpl w:val="D69CCF30"/>
@@ -6296,7 +8364,7 @@
       </w:pPr>
     </w:lvl>
   </w:abstractNum>
-  <w:abstractNum w:abstractNumId="29" w15:restartNumberingAfterBreak="0">
+  <w:abstractNum w:abstractNumId="30" w15:restartNumberingAfterBreak="0">
     <w:nsid w:val="68443CF1"/>
     <w:multiLevelType w:val="hybridMultilevel"/>
     <w:tmpl w:val="F59CEC6E"/>
@@ -6382,7 +8450,7 @@
       </w:pPr>
     </w:lvl>
   </w:abstractNum>
-  <w:abstractNum w:abstractNumId="30" w15:restartNumberingAfterBreak="0">
+  <w:abstractNum w:abstractNumId="31" w15:restartNumberingAfterBreak="0">
     <w:nsid w:val="6E576126"/>
     <w:multiLevelType w:val="hybridMultilevel"/>
     <w:tmpl w:val="F59CEC6E"/>
@@ -6468,7 +8536,7 @@
       </w:pPr>
     </w:lvl>
   </w:abstractNum>
-  <w:abstractNum w:abstractNumId="31" w15:restartNumberingAfterBreak="0">
+  <w:abstractNum w:abstractNumId="32" w15:restartNumberingAfterBreak="0">
     <w:nsid w:val="74407C0E"/>
     <w:multiLevelType w:val="hybridMultilevel"/>
     <w:tmpl w:val="F59CEC6E"/>
@@ -6554,7 +8622,7 @@
       </w:pPr>
     </w:lvl>
   </w:abstractNum>
-  <w:abstractNum w:abstractNumId="32" w15:restartNumberingAfterBreak="0">
+  <w:abstractNum w:abstractNumId="33" w15:restartNumberingAfterBreak="0">
     <w:nsid w:val="753E2464"/>
     <w:multiLevelType w:val="hybridMultilevel"/>
     <w:tmpl w:val="F59CEC6E"/>
@@ -6640,7 +8708,7 @@
       </w:pPr>
     </w:lvl>
   </w:abstractNum>
-  <w:abstractNum w:abstractNumId="33" w15:restartNumberingAfterBreak="0">
+  <w:abstractNum w:abstractNumId="34" w15:restartNumberingAfterBreak="0">
     <w:nsid w:val="769A3714"/>
     <w:multiLevelType w:val="hybridMultilevel"/>
     <w:tmpl w:val="D69CCF30"/>
@@ -6724,6 +8792,119 @@
       <w:pPr>
         <w:ind w:left="6480" w:hanging="180"/>
       </w:pPr>
+    </w:lvl>
+  </w:abstractNum>
+  <w:abstractNum w:abstractNumId="35" w15:restartNumberingAfterBreak="0">
+    <w:nsid w:val="7E9D18FD"/>
+    <w:multiLevelType w:val="multilevel"/>
+    <w:tmpl w:val="C92EA3C4"/>
+    <w:lvl w:ilvl="0">
+      <w:start w:val="5"/>
+      <w:numFmt w:val="decimal"/>
+      <w:lvlText w:val="%1"/>
+      <w:lvlJc w:val="left"/>
+      <w:pPr>
+        <w:ind w:left="360" w:hanging="360"/>
+      </w:pPr>
+      <w:rPr>
+        <w:rFonts w:hint="default"/>
+      </w:rPr>
+    </w:lvl>
+    <w:lvl w:ilvl="1">
+      <w:start w:val="2"/>
+      <w:numFmt w:val="decimal"/>
+      <w:lvlText w:val="%1.%2"/>
+      <w:lvlJc w:val="left"/>
+      <w:pPr>
+        <w:ind w:left="723" w:hanging="360"/>
+      </w:pPr>
+      <w:rPr>
+        <w:rFonts w:hint="default"/>
+      </w:rPr>
+    </w:lvl>
+    <w:lvl w:ilvl="2">
+      <w:start w:val="1"/>
+      <w:numFmt w:val="decimal"/>
+      <w:lvlText w:val="%1.%2.%3"/>
+      <w:lvlJc w:val="left"/>
+      <w:pPr>
+        <w:ind w:left="1446" w:hanging="720"/>
+      </w:pPr>
+      <w:rPr>
+        <w:rFonts w:hint="default"/>
+      </w:rPr>
+    </w:lvl>
+    <w:lvl w:ilvl="3">
+      <w:start w:val="1"/>
+      <w:numFmt w:val="decimal"/>
+      <w:lvlText w:val="%1.%2.%3.%4"/>
+      <w:lvlJc w:val="left"/>
+      <w:pPr>
+        <w:ind w:left="1809" w:hanging="720"/>
+      </w:pPr>
+      <w:rPr>
+        <w:rFonts w:hint="default"/>
+      </w:rPr>
+    </w:lvl>
+    <w:lvl w:ilvl="4">
+      <w:start w:val="1"/>
+      <w:numFmt w:val="decimal"/>
+      <w:lvlText w:val="%1.%2.%3.%4.%5"/>
+      <w:lvlJc w:val="left"/>
+      <w:pPr>
+        <w:ind w:left="2532" w:hanging="1080"/>
+      </w:pPr>
+      <w:rPr>
+        <w:rFonts w:hint="default"/>
+      </w:rPr>
+    </w:lvl>
+    <w:lvl w:ilvl="5">
+      <w:start w:val="1"/>
+      <w:numFmt w:val="decimal"/>
+      <w:lvlText w:val="%1.%2.%3.%4.%5.%6"/>
+      <w:lvlJc w:val="left"/>
+      <w:pPr>
+        <w:ind w:left="2895" w:hanging="1080"/>
+      </w:pPr>
+      <w:rPr>
+        <w:rFonts w:hint="default"/>
+      </w:rPr>
+    </w:lvl>
+    <w:lvl w:ilvl="6">
+      <w:start w:val="1"/>
+      <w:numFmt w:val="decimal"/>
+      <w:lvlText w:val="%1.%2.%3.%4.%5.%6.%7"/>
+      <w:lvlJc w:val="left"/>
+      <w:pPr>
+        <w:ind w:left="3618" w:hanging="1440"/>
+      </w:pPr>
+      <w:rPr>
+        <w:rFonts w:hint="default"/>
+      </w:rPr>
+    </w:lvl>
+    <w:lvl w:ilvl="7">
+      <w:start w:val="1"/>
+      <w:numFmt w:val="decimal"/>
+      <w:lvlText w:val="%1.%2.%3.%4.%5.%6.%7.%8"/>
+      <w:lvlJc w:val="left"/>
+      <w:pPr>
+        <w:ind w:left="3981" w:hanging="1440"/>
+      </w:pPr>
+      <w:rPr>
+        <w:rFonts w:hint="default"/>
+      </w:rPr>
+    </w:lvl>
+    <w:lvl w:ilvl="8">
+      <w:start w:val="1"/>
+      <w:numFmt w:val="decimal"/>
+      <w:lvlText w:val="%1.%2.%3.%4.%5.%6.%7.%8.%9"/>
+      <w:lvlJc w:val="left"/>
+      <w:pPr>
+        <w:ind w:left="4704" w:hanging="1800"/>
+      </w:pPr>
+      <w:rPr>
+        <w:rFonts w:hint="default"/>
+      </w:rPr>
     </w:lvl>
   </w:abstractNum>
   <w:num w:numId="1">
@@ -6763,7 +8944,7 @@
     <w:abstractNumId w:val="16"/>
   </w:num>
   <w:num w:numId="13">
-    <w:abstractNumId w:val="31"/>
+    <w:abstractNumId w:val="32"/>
   </w:num>
   <w:num w:numId="14">
     <w:abstractNumId w:val="11"/>
@@ -6778,7 +8959,7 @@
     <w:abstractNumId w:val="12"/>
   </w:num>
   <w:num w:numId="18">
-    <w:abstractNumId w:val="28"/>
+    <w:abstractNumId w:val="29"/>
   </w:num>
   <w:num w:numId="19">
     <w:abstractNumId w:val="10"/>
@@ -6793,7 +8974,7 @@
     <w:abstractNumId w:val="22"/>
   </w:num>
   <w:num w:numId="23">
-    <w:abstractNumId w:val="29"/>
+    <w:abstractNumId w:val="30"/>
   </w:num>
   <w:num w:numId="24">
     <w:abstractNumId w:val="18"/>
@@ -6802,31 +8983,37 @@
     <w:abstractNumId w:val="15"/>
   </w:num>
   <w:num w:numId="26">
-    <w:abstractNumId w:val="27"/>
+    <w:abstractNumId w:val="28"/>
   </w:num>
   <w:num w:numId="27">
-    <w:abstractNumId w:val="32"/>
+    <w:abstractNumId w:val="33"/>
   </w:num>
   <w:num w:numId="28">
     <w:abstractNumId w:val="25"/>
   </w:num>
   <w:num w:numId="29">
-    <w:abstractNumId w:val="33"/>
+    <w:abstractNumId w:val="34"/>
   </w:num>
   <w:num w:numId="30">
     <w:abstractNumId w:val="14"/>
   </w:num>
   <w:num w:numId="31">
-    <w:abstractNumId w:val="26"/>
+    <w:abstractNumId w:val="27"/>
   </w:num>
   <w:num w:numId="32">
-    <w:abstractNumId w:val="30"/>
+    <w:abstractNumId w:val="31"/>
   </w:num>
   <w:num w:numId="33">
     <w:abstractNumId w:val="19"/>
   </w:num>
   <w:num w:numId="34">
     <w:abstractNumId w:val="24"/>
+  </w:num>
+  <w:num w:numId="35">
+    <w:abstractNumId w:val="26"/>
+  </w:num>
+  <w:num w:numId="36">
+    <w:abstractNumId w:val="35"/>
   </w:num>
 </w:numbering>
 </file>

</xml_diff>